<commit_message>
add procedure create Employee
</commit_message>
<xml_diff>
--- a/DB/ExplainDB.docx
+++ b/DB/ExplainDB.docx
@@ -1,6 +1,6 @@
 
 <file path=word/document.xml><?xml version="1.0" encoding="utf-8"?>
-<w:document xmlns:wpc="http://schemas.microsoft.com/office/word/2010/wordprocessingCanvas" xmlns:cx="http://schemas.microsoft.com/office/drawing/2014/chartex" xmlns:mc="http://schemas.openxmlformats.org/markup-compatibility/2006" xmlns:o="urn:schemas-microsoft-com:office:office" xmlns:r="http://schemas.openxmlformats.org/officeDocument/2006/relationships" xmlns:m="http://schemas.openxmlformats.org/officeDocument/2006/math" xmlns:v="urn:schemas-microsoft-com:vml" xmlns:wp14="http://schemas.microsoft.com/office/word/2010/wordprocessingDrawing" xmlns:wp="http://schemas.openxmlformats.org/drawingml/2006/wordprocessingDrawing" xmlns:w10="urn:schemas-microsoft-com:office:word" xmlns:w="http://schemas.openxmlformats.org/wordprocessingml/2006/main" xmlns:w14="http://schemas.microsoft.com/office/word/2010/wordml" xmlns:w15="http://schemas.microsoft.com/office/word/2012/wordml" xmlns:w16se="http://schemas.microsoft.com/office/word/2015/wordml/symex" xmlns:wpg="http://schemas.microsoft.com/office/word/2010/wordprocessingGroup" xmlns:wpi="http://schemas.microsoft.com/office/word/2010/wordprocessingInk" xmlns:wne="http://schemas.microsoft.com/office/word/2006/wordml" xmlns:wps="http://schemas.microsoft.com/office/word/2010/wordprocessingShape" mc:Ignorable="w14 w15 w16se wp14">
+<w:document xmlns:wpc="http://schemas.microsoft.com/office/word/2010/wordprocessingCanvas" xmlns:cx="http://schemas.microsoft.com/office/drawing/2014/chartex" xmlns:cx1="http://schemas.microsoft.com/office/drawing/2015/9/8/chartex" xmlns:mc="http://schemas.openxmlformats.org/markup-compatibility/2006" xmlns:o="urn:schemas-microsoft-com:office:office" xmlns:r="http://schemas.openxmlformats.org/officeDocument/2006/relationships" xmlns:m="http://schemas.openxmlformats.org/officeDocument/2006/math" xmlns:v="urn:schemas-microsoft-com:vml" xmlns:wp14="http://schemas.microsoft.com/office/word/2010/wordprocessingDrawing" xmlns:wp="http://schemas.openxmlformats.org/drawingml/2006/wordprocessingDrawing" xmlns:w10="urn:schemas-microsoft-com:office:word" xmlns:w="http://schemas.openxmlformats.org/wordprocessingml/2006/main" xmlns:w14="http://schemas.microsoft.com/office/word/2010/wordml" xmlns:w15="http://schemas.microsoft.com/office/word/2012/wordml" xmlns:w16se="http://schemas.microsoft.com/office/word/2015/wordml/symex" xmlns:wpg="http://schemas.microsoft.com/office/word/2010/wordprocessingGroup" xmlns:wpi="http://schemas.microsoft.com/office/word/2010/wordprocessingInk" xmlns:wne="http://schemas.microsoft.com/office/word/2006/wordml" xmlns:wps="http://schemas.microsoft.com/office/word/2010/wordprocessingShape" mc:Ignorable="w14 w15 w16se wp14">
   <w:body>
     <w:p>
       <w:pPr>
@@ -1119,65 +1119,13 @@
         </w:rPr>
         <w:t>: Thời gian thêm</w:t>
       </w:r>
-    </w:p>
-    <w:p>
-      <w:pPr>
-        <w:pStyle w:val="ListParagraph"/>
-        <w:numPr>
-          <w:ilvl w:val="0"/>
-          <w:numId w:val="3"/>
-        </w:numPr>
-        <w:rPr>
-          <w:rFonts w:ascii="Times New Roman" w:hAnsi="Times New Roman" w:cs="Times New Roman"/>
-          <w:sz w:val="24"/>
-          <w:szCs w:val="24"/>
-        </w:rPr>
-      </w:pPr>
-      <w:r>
-        <w:rPr>
-          <w:rFonts w:ascii="Times New Roman" w:hAnsi="Times New Roman" w:cs="Times New Roman"/>
-          <w:sz w:val="24"/>
-          <w:szCs w:val="24"/>
-        </w:rPr>
-        <w:t>ModifiedTime</w:t>
-      </w:r>
-      <w:r>
-        <w:rPr>
-          <w:rFonts w:ascii="Times New Roman" w:hAnsi="Times New Roman" w:cs="Times New Roman"/>
-          <w:sz w:val="24"/>
-          <w:szCs w:val="24"/>
-        </w:rPr>
-        <w:t>: thời gian sửa</w:t>
-      </w:r>
-    </w:p>
-    <w:p>
-      <w:pPr>
-        <w:pStyle w:val="ListParagraph"/>
-        <w:numPr>
-          <w:ilvl w:val="0"/>
-          <w:numId w:val="3"/>
-        </w:numPr>
-        <w:rPr>
-          <w:rFonts w:ascii="Times New Roman" w:hAnsi="Times New Roman" w:cs="Times New Roman"/>
-          <w:sz w:val="24"/>
-          <w:szCs w:val="24"/>
-        </w:rPr>
-      </w:pPr>
-      <w:r>
-        <w:rPr>
-          <w:rFonts w:ascii="Times New Roman" w:hAnsi="Times New Roman" w:cs="Times New Roman"/>
-          <w:sz w:val="24"/>
-          <w:szCs w:val="24"/>
-        </w:rPr>
-        <w:t>DeleteTime</w:t>
-      </w:r>
-      <w:r>
-        <w:rPr>
-          <w:rFonts w:ascii="Times New Roman" w:hAnsi="Times New Roman" w:cs="Times New Roman"/>
-          <w:sz w:val="24"/>
-          <w:szCs w:val="24"/>
-        </w:rPr>
-        <w:t xml:space="preserve">: thời gian xóa </w:t>
+      <w:r>
+        <w:rPr>
+          <w:rFonts w:ascii="Times New Roman" w:hAnsi="Times New Roman" w:cs="Times New Roman"/>
+          <w:sz w:val="24"/>
+          <w:szCs w:val="24"/>
+        </w:rPr>
+        <w:t xml:space="preserve"> </w:t>
       </w:r>
       <w:r>
         <w:rPr>
@@ -1186,6 +1134,82 @@
           <w:sz w:val="20"/>
         </w:rPr>
         <w:t>Default GETDATE()</w:t>
+      </w:r>
+    </w:p>
+    <w:p>
+      <w:pPr>
+        <w:pStyle w:val="ListParagraph"/>
+        <w:numPr>
+          <w:ilvl w:val="0"/>
+          <w:numId w:val="3"/>
+        </w:numPr>
+        <w:rPr>
+          <w:rFonts w:ascii="Times New Roman" w:hAnsi="Times New Roman" w:cs="Times New Roman"/>
+          <w:sz w:val="24"/>
+          <w:szCs w:val="24"/>
+        </w:rPr>
+      </w:pPr>
+      <w:r>
+        <w:rPr>
+          <w:rFonts w:ascii="Times New Roman" w:hAnsi="Times New Roman" w:cs="Times New Roman"/>
+          <w:sz w:val="24"/>
+          <w:szCs w:val="24"/>
+        </w:rPr>
+        <w:t>ModifiedTime</w:t>
+      </w:r>
+      <w:r>
+        <w:rPr>
+          <w:rFonts w:ascii="Times New Roman" w:hAnsi="Times New Roman" w:cs="Times New Roman"/>
+          <w:sz w:val="24"/>
+          <w:szCs w:val="24"/>
+        </w:rPr>
+        <w:t>: thời gian sửa</w:t>
+      </w:r>
+      <w:r>
+        <w:rPr>
+          <w:rFonts w:ascii="Times New Roman" w:hAnsi="Times New Roman" w:cs="Times New Roman"/>
+          <w:sz w:val="24"/>
+          <w:szCs w:val="24"/>
+        </w:rPr>
+        <w:t xml:space="preserve"> </w:t>
+      </w:r>
+      <w:r>
+        <w:rPr>
+          <w:rFonts w:ascii="Times New Roman" w:hAnsi="Times New Roman" w:cs="Times New Roman"/>
+          <w:color w:val="4472C4" w:themeColor="accent5"/>
+          <w:sz w:val="20"/>
+        </w:rPr>
+        <w:t>Default GETDATE()</w:t>
+      </w:r>
+    </w:p>
+    <w:p>
+      <w:pPr>
+        <w:pStyle w:val="ListParagraph"/>
+        <w:numPr>
+          <w:ilvl w:val="0"/>
+          <w:numId w:val="3"/>
+        </w:numPr>
+        <w:rPr>
+          <w:rFonts w:ascii="Times New Roman" w:hAnsi="Times New Roman" w:cs="Times New Roman"/>
+          <w:sz w:val="24"/>
+          <w:szCs w:val="24"/>
+        </w:rPr>
+      </w:pPr>
+      <w:r>
+        <w:rPr>
+          <w:rFonts w:ascii="Times New Roman" w:hAnsi="Times New Roman" w:cs="Times New Roman"/>
+          <w:sz w:val="24"/>
+          <w:szCs w:val="24"/>
+        </w:rPr>
+        <w:t>DeleteTime</w:t>
+      </w:r>
+      <w:r>
+        <w:rPr>
+          <w:rFonts w:ascii="Times New Roman" w:hAnsi="Times New Roman" w:cs="Times New Roman"/>
+          <w:sz w:val="24"/>
+          <w:szCs w:val="24"/>
+        </w:rPr>
+        <w:t xml:space="preserve">: thời gian xóa </w:t>
       </w:r>
     </w:p>
     <w:p>
@@ -1482,65 +1506,13 @@
         </w:rPr>
         <w:t>: Thời gian thêm</w:t>
       </w:r>
-    </w:p>
-    <w:p>
-      <w:pPr>
-        <w:pStyle w:val="ListParagraph"/>
-        <w:numPr>
-          <w:ilvl w:val="0"/>
-          <w:numId w:val="3"/>
-        </w:numPr>
-        <w:rPr>
-          <w:rFonts w:ascii="Times New Roman" w:hAnsi="Times New Roman" w:cs="Times New Roman"/>
-          <w:sz w:val="24"/>
-          <w:szCs w:val="24"/>
-        </w:rPr>
-      </w:pPr>
-      <w:r>
-        <w:rPr>
-          <w:rFonts w:ascii="Times New Roman" w:hAnsi="Times New Roman" w:cs="Times New Roman"/>
-          <w:sz w:val="24"/>
-          <w:szCs w:val="24"/>
-        </w:rPr>
-        <w:t>ModifiedTime</w:t>
-      </w:r>
-      <w:r>
-        <w:rPr>
-          <w:rFonts w:ascii="Times New Roman" w:hAnsi="Times New Roman" w:cs="Times New Roman"/>
-          <w:sz w:val="24"/>
-          <w:szCs w:val="24"/>
-        </w:rPr>
-        <w:t>: thời gian sửa</w:t>
-      </w:r>
-    </w:p>
-    <w:p>
-      <w:pPr>
-        <w:pStyle w:val="ListParagraph"/>
-        <w:numPr>
-          <w:ilvl w:val="0"/>
-          <w:numId w:val="3"/>
-        </w:numPr>
-        <w:rPr>
-          <w:rFonts w:ascii="Times New Roman" w:hAnsi="Times New Roman" w:cs="Times New Roman"/>
-          <w:sz w:val="24"/>
-          <w:szCs w:val="24"/>
-        </w:rPr>
-      </w:pPr>
-      <w:r>
-        <w:rPr>
-          <w:rFonts w:ascii="Times New Roman" w:hAnsi="Times New Roman" w:cs="Times New Roman"/>
-          <w:sz w:val="24"/>
-          <w:szCs w:val="24"/>
-        </w:rPr>
-        <w:t>DeleteTime</w:t>
-      </w:r>
-      <w:r>
-        <w:rPr>
-          <w:rFonts w:ascii="Times New Roman" w:hAnsi="Times New Roman" w:cs="Times New Roman"/>
-          <w:sz w:val="24"/>
-          <w:szCs w:val="24"/>
-        </w:rPr>
-        <w:t xml:space="preserve">: thời gian xóa </w:t>
+      <w:r>
+        <w:rPr>
+          <w:rFonts w:ascii="Times New Roman" w:hAnsi="Times New Roman" w:cs="Times New Roman"/>
+          <w:sz w:val="24"/>
+          <w:szCs w:val="24"/>
+        </w:rPr>
+        <w:t xml:space="preserve"> </w:t>
       </w:r>
       <w:r>
         <w:rPr>
@@ -1550,6 +1522,83 @@
           <w:szCs w:val="19"/>
         </w:rPr>
         <w:t>Default GETDATE()</w:t>
+      </w:r>
+    </w:p>
+    <w:p>
+      <w:pPr>
+        <w:pStyle w:val="ListParagraph"/>
+        <w:numPr>
+          <w:ilvl w:val="0"/>
+          <w:numId w:val="3"/>
+        </w:numPr>
+        <w:rPr>
+          <w:rFonts w:ascii="Times New Roman" w:hAnsi="Times New Roman" w:cs="Times New Roman"/>
+          <w:sz w:val="24"/>
+          <w:szCs w:val="24"/>
+        </w:rPr>
+      </w:pPr>
+      <w:r>
+        <w:rPr>
+          <w:rFonts w:ascii="Times New Roman" w:hAnsi="Times New Roman" w:cs="Times New Roman"/>
+          <w:sz w:val="24"/>
+          <w:szCs w:val="24"/>
+        </w:rPr>
+        <w:t>ModifiedTime</w:t>
+      </w:r>
+      <w:r>
+        <w:rPr>
+          <w:rFonts w:ascii="Times New Roman" w:hAnsi="Times New Roman" w:cs="Times New Roman"/>
+          <w:sz w:val="24"/>
+          <w:szCs w:val="24"/>
+        </w:rPr>
+        <w:t>: thời gian sửa</w:t>
+      </w:r>
+      <w:r>
+        <w:rPr>
+          <w:rFonts w:ascii="Times New Roman" w:hAnsi="Times New Roman" w:cs="Times New Roman"/>
+          <w:sz w:val="24"/>
+          <w:szCs w:val="24"/>
+        </w:rPr>
+        <w:t xml:space="preserve"> </w:t>
+      </w:r>
+      <w:r>
+        <w:rPr>
+          <w:rFonts w:ascii="Consolas" w:hAnsi="Consolas" w:cs="Consolas"/>
+          <w:color w:val="0000FF"/>
+          <w:sz w:val="19"/>
+          <w:szCs w:val="19"/>
+        </w:rPr>
+        <w:t>Default GETDATE()</w:t>
+      </w:r>
+    </w:p>
+    <w:p>
+      <w:pPr>
+        <w:pStyle w:val="ListParagraph"/>
+        <w:numPr>
+          <w:ilvl w:val="0"/>
+          <w:numId w:val="3"/>
+        </w:numPr>
+        <w:rPr>
+          <w:rFonts w:ascii="Times New Roman" w:hAnsi="Times New Roman" w:cs="Times New Roman"/>
+          <w:sz w:val="24"/>
+          <w:szCs w:val="24"/>
+        </w:rPr>
+      </w:pPr>
+      <w:r>
+        <w:rPr>
+          <w:rFonts w:ascii="Times New Roman" w:hAnsi="Times New Roman" w:cs="Times New Roman"/>
+          <w:sz w:val="24"/>
+          <w:szCs w:val="24"/>
+        </w:rPr>
+        <w:t>DeleteTime</w:t>
+      </w:r>
+      <w:r>
+        <w:rPr>
+          <w:rFonts w:ascii="Times New Roman" w:hAnsi="Times New Roman" w:cs="Times New Roman"/>
+          <w:sz w:val="24"/>
+          <w:szCs w:val="24"/>
+        </w:rPr>
+        <w:t xml:space="preserve">: thời gian xóa </w:t>
       </w:r>
     </w:p>
     <w:p>
@@ -3219,15 +3268,7 @@
           <w:sz w:val="20"/>
           <w:szCs w:val="20"/>
         </w:rPr>
-        <w:t>)</w:t>
-      </w:r>
-      <w:r>
-        <w:rPr>
-          <w:rFonts w:ascii="Times New Roman" w:hAnsi="Times New Roman" w:cs="Times New Roman"/>
-          <w:sz w:val="20"/>
-          <w:szCs w:val="20"/>
-        </w:rPr>
-        <w:t xml:space="preserve"> --update createTime = GetTime;</w:t>
+        <w:t>) --update createTime = GetTime;</w:t>
       </w:r>
     </w:p>
     <w:p>
@@ -3612,23 +3653,7 @@
           <w:sz w:val="20"/>
           <w:szCs w:val="20"/>
         </w:rPr>
-        <w:t xml:space="preserve">get(int PageSize = 10, int PageNumber = 1,int </w:t>
-      </w:r>
-      <w:r>
-        <w:rPr>
-          <w:rFonts w:ascii="Times New Roman" w:hAnsi="Times New Roman" w:cs="Times New Roman"/>
-          <w:sz w:val="20"/>
-          <w:szCs w:val="20"/>
-        </w:rPr>
-        <w:t>AddressId</w:t>
-      </w:r>
-      <w:r>
-        <w:rPr>
-          <w:rFonts w:ascii="Times New Roman" w:hAnsi="Times New Roman" w:cs="Times New Roman"/>
-          <w:sz w:val="20"/>
-          <w:szCs w:val="20"/>
-        </w:rPr>
-        <w:t xml:space="preserve"> = null, int WarehouseID = null, int sortByCreateTime)</w:t>
+        <w:t>get(int PageSize = 10, int PageNumber = 1,int AddressId = null, int WarehouseID = null, int sortByCreateTime)</w:t>
       </w:r>
     </w:p>
     <w:p>
@@ -4266,21 +4291,7 @@
           <w:rFonts w:ascii="Times New Roman" w:hAnsi="Times New Roman" w:cs="Times New Roman"/>
           <w:sz w:val="24"/>
         </w:rPr>
-        <w:t>Put(</w:t>
-      </w:r>
-      <w:r>
-        <w:rPr>
-          <w:rFonts w:ascii="Times New Roman" w:hAnsi="Times New Roman" w:cs="Times New Roman"/>
-          <w:sz w:val="24"/>
-        </w:rPr>
-        <w:t>OrderRequesModule reques</w:t>
-      </w:r>
-      <w:r>
-        <w:rPr>
-          <w:rFonts w:ascii="Times New Roman" w:hAnsi="Times New Roman" w:cs="Times New Roman"/>
-          <w:sz w:val="24"/>
-        </w:rPr>
-        <w:t>, int OrderId)</w:t>
+        <w:t>Put(OrderRequesModule reques, int OrderId)</w:t>
       </w:r>
     </w:p>
     <w:p>
@@ -13133,19 +13144,7 @@
         <w:rPr>
           <w:rFonts w:ascii="Times New Roman" w:hAnsi="Times New Roman" w:cs="Times New Roman"/>
         </w:rPr>
-        <w:t>put(</w:t>
-      </w:r>
-      <w:r>
-        <w:rPr>
-          <w:rFonts w:ascii="Times New Roman" w:hAnsi="Times New Roman" w:cs="Times New Roman"/>
-        </w:rPr>
-        <w:t>CustomerRequesModule reques</w:t>
-      </w:r>
-      <w:r>
-        <w:rPr>
-          <w:rFonts w:ascii="Times New Roman" w:hAnsi="Times New Roman" w:cs="Times New Roman"/>
-        </w:rPr>
-        <w:t>, int CustomerId)</w:t>
+        <w:t>put(CustomerRequesModule reques, int CustomerId)</w:t>
       </w:r>
     </w:p>
     <w:p>
@@ -13591,19 +13590,7 @@
         <w:rPr>
           <w:rFonts w:ascii="Times New Roman" w:hAnsi="Times New Roman" w:cs="Times New Roman"/>
         </w:rPr>
-        <w:t>+ put(</w:t>
-      </w:r>
-      <w:r>
-        <w:rPr>
-          <w:rFonts w:ascii="Times New Roman" w:hAnsi="Times New Roman" w:cs="Times New Roman"/>
-        </w:rPr>
-        <w:t>priceHistoryRequesModule reques</w:t>
-      </w:r>
-      <w:r>
-        <w:rPr>
-          <w:rFonts w:ascii="Times New Roman" w:hAnsi="Times New Roman" w:cs="Times New Roman"/>
-        </w:rPr>
-        <w:t>, int priceHistoryId)</w:t>
+        <w:t>+ put(priceHistoryRequesModule reques, int priceHistoryId)</w:t>
       </w:r>
     </w:p>
     <w:p>
@@ -15789,7 +15776,6 @@
           <w:sz w:val="24"/>
         </w:rPr>
       </w:pPr>
-      <w:bookmarkStart w:id="0" w:name="_GoBack"/>
       <w:r>
         <w:rPr>
           <w:rFonts w:ascii="Times New Roman" w:hAnsi="Times New Roman" w:cs="Times New Roman"/>
@@ -15833,7 +15819,6 @@
           </wp:inline>
         </w:drawing>
       </w:r>
-      <w:bookmarkEnd w:id="0"/>
     </w:p>
     <w:p>
       <w:pPr>
@@ -16083,6 +16068,604 @@
         <w:rPr>
           <w:rFonts w:ascii="Times New Roman" w:hAnsi="Times New Roman" w:cs="Times New Roman"/>
           <w:b/>
+          <w:color w:val="FF0000"/>
+          <w:sz w:val="40"/>
+        </w:rPr>
+      </w:pPr>
+      <w:r>
+        <w:rPr>
+          <w:rFonts w:ascii="Times New Roman" w:hAnsi="Times New Roman" w:cs="Times New Roman"/>
+          <w:b/>
+          <w:color w:val="FF0000"/>
+          <w:sz w:val="40"/>
+        </w:rPr>
+        <w:lastRenderedPageBreak/>
+        <w:t>Procedure</w:t>
+      </w:r>
+    </w:p>
+    <w:p>
+      <w:pPr>
+        <w:pStyle w:val="ListParagraph"/>
+        <w:numPr>
+          <w:ilvl w:val="0"/>
+          <w:numId w:val="24"/>
+        </w:numPr>
+        <w:rPr>
+          <w:rFonts w:ascii="Times New Roman" w:hAnsi="Times New Roman" w:cs="Times New Roman"/>
+          <w:sz w:val="24"/>
+        </w:rPr>
+      </w:pPr>
+      <w:r>
+        <w:rPr>
+          <w:rFonts w:ascii="Consolas" w:hAnsi="Consolas" w:cs="Consolas"/>
+          <w:color w:val="000000"/>
+          <w:sz w:val="19"/>
+          <w:szCs w:val="19"/>
+        </w:rPr>
+        <w:t>ChangePassword</w:t>
+      </w:r>
+      <w:r>
+        <w:rPr>
+          <w:rFonts w:ascii="Consolas" w:hAnsi="Consolas" w:cs="Consolas"/>
+          <w:color w:val="000000"/>
+          <w:sz w:val="19"/>
+          <w:szCs w:val="19"/>
+        </w:rPr>
+        <w:t xml:space="preserve"> </w:t>
+      </w:r>
+      <w:r>
+        <w:rPr>
+          <w:rFonts w:ascii="Times New Roman" w:hAnsi="Times New Roman" w:cs="Times New Roman"/>
+          <w:sz w:val="24"/>
+        </w:rPr>
+        <w:t>(phải login thì mới sử dụng…)</w:t>
+      </w:r>
+    </w:p>
+    <w:p>
+      <w:pPr>
+        <w:jc w:val="center"/>
+        <w:rPr>
+          <w:rFonts w:ascii="Times New Roman" w:hAnsi="Times New Roman" w:cs="Times New Roman"/>
+          <w:sz w:val="24"/>
+        </w:rPr>
+      </w:pPr>
+      <w:r>
+        <w:rPr>
+          <w:rFonts w:ascii="Times New Roman" w:hAnsi="Times New Roman" w:cs="Times New Roman"/>
+          <w:sz w:val="24"/>
+        </w:rPr>
+        <w:drawing>
+          <wp:inline distT="0" distB="0" distL="0" distR="0" wp14:anchorId="12F40DE4" wp14:editId="0EFAC530">
+            <wp:extent cx="3309735" cy="1927860"/>
+            <wp:effectExtent l="0" t="0" r="5080" b="0"/>
+            <wp:docPr id="6" name="Picture 6"/>
+            <wp:cNvGraphicFramePr>
+              <a:graphicFrameLocks xmlns:a="http://schemas.openxmlformats.org/drawingml/2006/main" noChangeAspect="1"/>
+            </wp:cNvGraphicFramePr>
+            <a:graphic xmlns:a="http://schemas.openxmlformats.org/drawingml/2006/main">
+              <a:graphicData uri="http://schemas.openxmlformats.org/drawingml/2006/picture">
+                <pic:pic xmlns:pic="http://schemas.openxmlformats.org/drawingml/2006/picture">
+                  <pic:nvPicPr>
+                    <pic:cNvPr id="1" name=""/>
+                    <pic:cNvPicPr/>
+                  </pic:nvPicPr>
+                  <pic:blipFill>
+                    <a:blip r:embed="rId44"/>
+                    <a:stretch>
+                      <a:fillRect/>
+                    </a:stretch>
+                  </pic:blipFill>
+                  <pic:spPr>
+                    <a:xfrm>
+                      <a:off x="0" y="0"/>
+                      <a:ext cx="3322497" cy="1935294"/>
+                    </a:xfrm>
+                    <a:prstGeom prst="rect">
+                      <a:avLst/>
+                    </a:prstGeom>
+                  </pic:spPr>
+                </pic:pic>
+              </a:graphicData>
+            </a:graphic>
+          </wp:inline>
+        </w:drawing>
+      </w:r>
+    </w:p>
+    <w:p>
+      <w:pPr>
+        <w:pStyle w:val="ListParagraph"/>
+        <w:numPr>
+          <w:ilvl w:val="0"/>
+          <w:numId w:val="24"/>
+        </w:numPr>
+        <w:rPr>
+          <w:rFonts w:ascii="Times New Roman" w:hAnsi="Times New Roman" w:cs="Times New Roman"/>
+          <w:sz w:val="24"/>
+        </w:rPr>
+      </w:pPr>
+      <w:r>
+        <w:rPr>
+          <w:rFonts w:ascii="Times New Roman" w:hAnsi="Times New Roman" w:cs="Times New Roman"/>
+          <w:sz w:val="24"/>
+        </w:rPr>
+        <w:t>GetRoleNameByCurrentUser</w:t>
+      </w:r>
+      <w:r>
+        <w:rPr>
+          <w:rFonts w:ascii="Times New Roman" w:hAnsi="Times New Roman" w:cs="Times New Roman"/>
+          <w:sz w:val="24"/>
+        </w:rPr>
+        <w:t xml:space="preserve"> (phải login thì mới sử dụng…)</w:t>
+      </w:r>
+    </w:p>
+    <w:p>
+      <w:pPr>
+        <w:pStyle w:val="ListParagraph"/>
+        <w:jc w:val="center"/>
+        <w:rPr>
+          <w:rFonts w:ascii="Times New Roman" w:hAnsi="Times New Roman" w:cs="Times New Roman"/>
+          <w:sz w:val="24"/>
+        </w:rPr>
+      </w:pPr>
+      <w:r>
+        <w:rPr>
+          <w:noProof/>
+        </w:rPr>
+        <w:drawing>
+          <wp:inline distT="0" distB="0" distL="0" distR="0" wp14:anchorId="4465692F" wp14:editId="3FAFC048">
+            <wp:extent cx="4266667" cy="1895238"/>
+            <wp:effectExtent l="0" t="0" r="635" b="0"/>
+            <wp:docPr id="26" name="Picture 26"/>
+            <wp:cNvGraphicFramePr>
+              <a:graphicFrameLocks xmlns:a="http://schemas.openxmlformats.org/drawingml/2006/main" noChangeAspect="1"/>
+            </wp:cNvGraphicFramePr>
+            <a:graphic xmlns:a="http://schemas.openxmlformats.org/drawingml/2006/main">
+              <a:graphicData uri="http://schemas.openxmlformats.org/drawingml/2006/picture">
+                <pic:pic xmlns:pic="http://schemas.openxmlformats.org/drawingml/2006/picture">
+                  <pic:nvPicPr>
+                    <pic:cNvPr id="1" name=""/>
+                    <pic:cNvPicPr/>
+                  </pic:nvPicPr>
+                  <pic:blipFill>
+                    <a:blip r:embed="rId45"/>
+                    <a:stretch>
+                      <a:fillRect/>
+                    </a:stretch>
+                  </pic:blipFill>
+                  <pic:spPr>
+                    <a:xfrm>
+                      <a:off x="0" y="0"/>
+                      <a:ext cx="4266667" cy="1895238"/>
+                    </a:xfrm>
+                    <a:prstGeom prst="rect">
+                      <a:avLst/>
+                    </a:prstGeom>
+                  </pic:spPr>
+                </pic:pic>
+              </a:graphicData>
+            </a:graphic>
+          </wp:inline>
+        </w:drawing>
+      </w:r>
+    </w:p>
+    <w:p>
+      <w:pPr>
+        <w:rPr>
+          <w:rFonts w:ascii="Times New Roman" w:hAnsi="Times New Roman" w:cs="Times New Roman"/>
+          <w:sz w:val="24"/>
+        </w:rPr>
+      </w:pPr>
+      <w:r>
+        <w:rPr>
+          <w:rFonts w:ascii="Times New Roman" w:hAnsi="Times New Roman" w:cs="Times New Roman"/>
+          <w:sz w:val="24"/>
+        </w:rPr>
+        <w:br w:type="page"/>
+      </w:r>
+    </w:p>
+    <w:p>
+      <w:pPr>
+        <w:pStyle w:val="ListParagraph"/>
+        <w:numPr>
+          <w:ilvl w:val="0"/>
+          <w:numId w:val="24"/>
+        </w:numPr>
+        <w:rPr>
+          <w:rFonts w:ascii="Times New Roman" w:hAnsi="Times New Roman" w:cs="Times New Roman"/>
+          <w:sz w:val="24"/>
+        </w:rPr>
+      </w:pPr>
+      <w:r>
+        <w:rPr>
+          <w:rFonts w:ascii="Consolas" w:hAnsi="Consolas" w:cs="Consolas"/>
+          <w:color w:val="000000"/>
+          <w:sz w:val="19"/>
+          <w:szCs w:val="19"/>
+        </w:rPr>
+        <w:lastRenderedPageBreak/>
+        <w:t>CreateCustomer</w:t>
+      </w:r>
+    </w:p>
+    <w:p>
+      <w:pPr>
+        <w:pStyle w:val="ListParagraph"/>
+        <w:jc w:val="center"/>
+        <w:rPr>
+          <w:rFonts w:ascii="Times New Roman" w:hAnsi="Times New Roman" w:cs="Times New Roman"/>
+          <w:sz w:val="24"/>
+        </w:rPr>
+      </w:pPr>
+      <w:r>
+        <w:rPr>
+          <w:noProof/>
+        </w:rPr>
+        <w:drawing>
+          <wp:inline distT="0" distB="0" distL="0" distR="0" wp14:anchorId="05048082" wp14:editId="3CC7AB5E">
+            <wp:extent cx="5943600" cy="6501130"/>
+            <wp:effectExtent l="0" t="0" r="0" b="0"/>
+            <wp:docPr id="39" name="Picture 39"/>
+            <wp:cNvGraphicFramePr>
+              <a:graphicFrameLocks xmlns:a="http://schemas.openxmlformats.org/drawingml/2006/main" noChangeAspect="1"/>
+            </wp:cNvGraphicFramePr>
+            <a:graphic xmlns:a="http://schemas.openxmlformats.org/drawingml/2006/main">
+              <a:graphicData uri="http://schemas.openxmlformats.org/drawingml/2006/picture">
+                <pic:pic xmlns:pic="http://schemas.openxmlformats.org/drawingml/2006/picture">
+                  <pic:nvPicPr>
+                    <pic:cNvPr id="1" name=""/>
+                    <pic:cNvPicPr/>
+                  </pic:nvPicPr>
+                  <pic:blipFill>
+                    <a:blip r:embed="rId46"/>
+                    <a:stretch>
+                      <a:fillRect/>
+                    </a:stretch>
+                  </pic:blipFill>
+                  <pic:spPr>
+                    <a:xfrm>
+                      <a:off x="0" y="0"/>
+                      <a:ext cx="5943600" cy="6501130"/>
+                    </a:xfrm>
+                    <a:prstGeom prst="rect">
+                      <a:avLst/>
+                    </a:prstGeom>
+                  </pic:spPr>
+                </pic:pic>
+              </a:graphicData>
+            </a:graphic>
+          </wp:inline>
+        </w:drawing>
+      </w:r>
+    </w:p>
+    <w:p>
+      <w:pPr>
+        <w:pStyle w:val="ListParagraph"/>
+        <w:jc w:val="center"/>
+        <w:rPr>
+          <w:rFonts w:ascii="Consolas" w:hAnsi="Consolas" w:cs="Consolas"/>
+          <w:color w:val="FF0000"/>
+          <w:sz w:val="19"/>
+          <w:szCs w:val="19"/>
+        </w:rPr>
+      </w:pPr>
+      <w:r>
+        <w:rPr>
+          <w:rFonts w:ascii="Consolas" w:hAnsi="Consolas" w:cs="Consolas"/>
+          <w:color w:val="FF0000"/>
+          <w:sz w:val="19"/>
+          <w:szCs w:val="19"/>
+        </w:rPr>
+        <w:t xml:space="preserve">CustomerServerRole - </w:t>
+      </w:r>
+      <w:r>
+        <w:rPr>
+          <w:rFonts w:ascii="Consolas" w:hAnsi="Consolas" w:cs="Consolas"/>
+          <w:color w:val="FF0000"/>
+          <w:sz w:val="19"/>
+          <w:szCs w:val="19"/>
+        </w:rPr>
+        <w:t>ALTER ANY LOGIN</w:t>
+      </w:r>
+      <w:r>
+        <w:rPr>
+          <w:rFonts w:ascii="Consolas" w:hAnsi="Consolas" w:cs="Consolas"/>
+          <w:color w:val="FF0000"/>
+          <w:sz w:val="19"/>
+          <w:szCs w:val="19"/>
+        </w:rPr>
+        <w:t xml:space="preserve"> “Sửa đổi password login của sql”</w:t>
+      </w:r>
+    </w:p>
+    <w:p>
+      <w:pPr>
+        <w:rPr>
+          <w:rFonts w:ascii="Consolas" w:hAnsi="Consolas" w:cs="Consolas"/>
+          <w:color w:val="000000"/>
+          <w:sz w:val="19"/>
+          <w:szCs w:val="19"/>
+        </w:rPr>
+      </w:pPr>
+      <w:r>
+        <w:rPr>
+          <w:rFonts w:ascii="Consolas" w:hAnsi="Consolas" w:cs="Consolas"/>
+          <w:color w:val="000000"/>
+          <w:sz w:val="19"/>
+          <w:szCs w:val="19"/>
+        </w:rPr>
+        <w:br w:type="page"/>
+      </w:r>
+    </w:p>
+    <w:p>
+      <w:pPr>
+        <w:pStyle w:val="ListParagraph"/>
+        <w:numPr>
+          <w:ilvl w:val="0"/>
+          <w:numId w:val="24"/>
+        </w:numPr>
+        <w:rPr>
+          <w:rFonts w:ascii="Consolas" w:hAnsi="Consolas" w:cs="Consolas"/>
+          <w:color w:val="000000"/>
+          <w:sz w:val="19"/>
+          <w:szCs w:val="19"/>
+        </w:rPr>
+      </w:pPr>
+      <w:r>
+        <w:rPr>
+          <w:rFonts w:ascii="Consolas" w:hAnsi="Consolas" w:cs="Consolas"/>
+          <w:color w:val="000000"/>
+          <w:sz w:val="19"/>
+          <w:szCs w:val="19"/>
+        </w:rPr>
+        <w:lastRenderedPageBreak/>
+        <w:t>CreateModerator</w:t>
+      </w:r>
+    </w:p>
+    <w:p>
+      <w:pPr>
+        <w:pStyle w:val="ListParagraph"/>
+        <w:jc w:val="center"/>
+        <w:rPr>
+          <w:rFonts w:ascii="Times New Roman" w:hAnsi="Times New Roman" w:cs="Times New Roman"/>
+          <w:sz w:val="24"/>
+        </w:rPr>
+      </w:pPr>
+      <w:r>
+        <w:rPr>
+          <w:noProof/>
+        </w:rPr>
+        <w:drawing>
+          <wp:inline distT="0" distB="0" distL="0" distR="0" wp14:anchorId="6343C17F" wp14:editId="148CA02F">
+            <wp:extent cx="5266667" cy="5428571"/>
+            <wp:effectExtent l="0" t="0" r="0" b="1270"/>
+            <wp:docPr id="40" name="Picture 40"/>
+            <wp:cNvGraphicFramePr>
+              <a:graphicFrameLocks xmlns:a="http://schemas.openxmlformats.org/drawingml/2006/main" noChangeAspect="1"/>
+            </wp:cNvGraphicFramePr>
+            <a:graphic xmlns:a="http://schemas.openxmlformats.org/drawingml/2006/main">
+              <a:graphicData uri="http://schemas.openxmlformats.org/drawingml/2006/picture">
+                <pic:pic xmlns:pic="http://schemas.openxmlformats.org/drawingml/2006/picture">
+                  <pic:nvPicPr>
+                    <pic:cNvPr id="1" name=""/>
+                    <pic:cNvPicPr/>
+                  </pic:nvPicPr>
+                  <pic:blipFill>
+                    <a:blip r:embed="rId47"/>
+                    <a:stretch>
+                      <a:fillRect/>
+                    </a:stretch>
+                  </pic:blipFill>
+                  <pic:spPr>
+                    <a:xfrm>
+                      <a:off x="0" y="0"/>
+                      <a:ext cx="5266667" cy="5428571"/>
+                    </a:xfrm>
+                    <a:prstGeom prst="rect">
+                      <a:avLst/>
+                    </a:prstGeom>
+                  </pic:spPr>
+                </pic:pic>
+              </a:graphicData>
+            </a:graphic>
+          </wp:inline>
+        </w:drawing>
+      </w:r>
+    </w:p>
+    <w:p>
+      <w:pPr>
+        <w:rPr>
+          <w:rFonts w:ascii="Consolas" w:hAnsi="Consolas" w:cs="Consolas"/>
+          <w:color w:val="000000"/>
+          <w:sz w:val="19"/>
+          <w:szCs w:val="19"/>
+        </w:rPr>
+      </w:pPr>
+      <w:r>
+        <w:rPr>
+          <w:rFonts w:ascii="Consolas" w:hAnsi="Consolas" w:cs="Consolas"/>
+          <w:color w:val="000000"/>
+          <w:sz w:val="19"/>
+          <w:szCs w:val="19"/>
+        </w:rPr>
+        <w:br w:type="page"/>
+      </w:r>
+    </w:p>
+    <w:p>
+      <w:pPr>
+        <w:pStyle w:val="ListParagraph"/>
+        <w:numPr>
+          <w:ilvl w:val="0"/>
+          <w:numId w:val="24"/>
+        </w:numPr>
+        <w:rPr>
+          <w:rFonts w:ascii="Times New Roman" w:hAnsi="Times New Roman" w:cs="Times New Roman"/>
+          <w:sz w:val="24"/>
+        </w:rPr>
+      </w:pPr>
+      <w:r>
+        <w:rPr>
+          <w:rFonts w:ascii="Consolas" w:hAnsi="Consolas" w:cs="Consolas"/>
+          <w:color w:val="000000"/>
+          <w:sz w:val="19"/>
+          <w:szCs w:val="19"/>
+        </w:rPr>
+        <w:lastRenderedPageBreak/>
+        <w:t>CreateWarehouseEmployee</w:t>
+      </w:r>
+    </w:p>
+    <w:p>
+      <w:pPr>
+        <w:pStyle w:val="ListParagraph"/>
+        <w:jc w:val="center"/>
+        <w:rPr>
+          <w:rFonts w:ascii="Times New Roman" w:hAnsi="Times New Roman" w:cs="Times New Roman"/>
+          <w:sz w:val="24"/>
+        </w:rPr>
+      </w:pPr>
+      <w:r>
+        <w:rPr>
+          <w:rFonts w:ascii="Times New Roman" w:hAnsi="Times New Roman" w:cs="Times New Roman"/>
+          <w:sz w:val="24"/>
+        </w:rPr>
+        <w:drawing>
+          <wp:inline distT="0" distB="0" distL="0" distR="0" wp14:anchorId="6B970663" wp14:editId="0F1E8D80">
+            <wp:extent cx="5593565" cy="5761219"/>
+            <wp:effectExtent l="0" t="0" r="7620" b="0"/>
+            <wp:docPr id="44" name="Picture 44"/>
+            <wp:cNvGraphicFramePr>
+              <a:graphicFrameLocks xmlns:a="http://schemas.openxmlformats.org/drawingml/2006/main" noChangeAspect="1"/>
+            </wp:cNvGraphicFramePr>
+            <a:graphic xmlns:a="http://schemas.openxmlformats.org/drawingml/2006/main">
+              <a:graphicData uri="http://schemas.openxmlformats.org/drawingml/2006/picture">
+                <pic:pic xmlns:pic="http://schemas.openxmlformats.org/drawingml/2006/picture">
+                  <pic:nvPicPr>
+                    <pic:cNvPr id="1" name=""/>
+                    <pic:cNvPicPr/>
+                  </pic:nvPicPr>
+                  <pic:blipFill>
+                    <a:blip r:embed="rId48"/>
+                    <a:stretch>
+                      <a:fillRect/>
+                    </a:stretch>
+                  </pic:blipFill>
+                  <pic:spPr>
+                    <a:xfrm>
+                      <a:off x="0" y="0"/>
+                      <a:ext cx="5593565" cy="5761219"/>
+                    </a:xfrm>
+                    <a:prstGeom prst="rect">
+                      <a:avLst/>
+                    </a:prstGeom>
+                  </pic:spPr>
+                </pic:pic>
+              </a:graphicData>
+            </a:graphic>
+          </wp:inline>
+        </w:drawing>
+      </w:r>
+    </w:p>
+    <w:p>
+      <w:pPr>
+        <w:rPr>
+          <w:rFonts w:ascii="Times New Roman" w:hAnsi="Times New Roman" w:cs="Times New Roman"/>
+          <w:sz w:val="24"/>
+        </w:rPr>
+      </w:pPr>
+      <w:r>
+        <w:rPr>
+          <w:rFonts w:ascii="Times New Roman" w:hAnsi="Times New Roman" w:cs="Times New Roman"/>
+          <w:sz w:val="24"/>
+        </w:rPr>
+        <w:br w:type="page"/>
+      </w:r>
+    </w:p>
+    <w:p>
+      <w:pPr>
+        <w:pStyle w:val="ListParagraph"/>
+        <w:numPr>
+          <w:ilvl w:val="0"/>
+          <w:numId w:val="24"/>
+        </w:numPr>
+        <w:rPr>
+          <w:rFonts w:ascii="Times New Roman" w:hAnsi="Times New Roman" w:cs="Times New Roman"/>
+          <w:sz w:val="24"/>
+        </w:rPr>
+      </w:pPr>
+      <w:r>
+        <w:rPr>
+          <w:rFonts w:ascii="Consolas" w:hAnsi="Consolas" w:cs="Consolas"/>
+          <w:color w:val="000000"/>
+          <w:sz w:val="19"/>
+          <w:szCs w:val="19"/>
+        </w:rPr>
+        <w:lastRenderedPageBreak/>
+        <w:t>CreateOrderApprover</w:t>
+      </w:r>
+    </w:p>
+    <w:p>
+      <w:pPr>
+        <w:pStyle w:val="ListParagraph"/>
+        <w:jc w:val="center"/>
+        <w:rPr>
+          <w:rFonts w:ascii="Times New Roman" w:hAnsi="Times New Roman" w:cs="Times New Roman"/>
+          <w:sz w:val="24"/>
+        </w:rPr>
+      </w:pPr>
+      <w:bookmarkStart w:id="0" w:name="_GoBack"/>
+      <w:bookmarkEnd w:id="0"/>
+      <w:r>
+        <w:rPr>
+          <w:rFonts w:ascii="Times New Roman" w:hAnsi="Times New Roman" w:cs="Times New Roman"/>
+          <w:sz w:val="24"/>
+        </w:rPr>
+        <w:drawing>
+          <wp:inline distT="0" distB="0" distL="0" distR="0" wp14:anchorId="3B429DC6" wp14:editId="3C499C60">
+            <wp:extent cx="5326842" cy="5753599"/>
+            <wp:effectExtent l="0" t="0" r="7620" b="0"/>
+            <wp:docPr id="46" name="Picture 46"/>
+            <wp:cNvGraphicFramePr>
+              <a:graphicFrameLocks xmlns:a="http://schemas.openxmlformats.org/drawingml/2006/main" noChangeAspect="1"/>
+            </wp:cNvGraphicFramePr>
+            <a:graphic xmlns:a="http://schemas.openxmlformats.org/drawingml/2006/main">
+              <a:graphicData uri="http://schemas.openxmlformats.org/drawingml/2006/picture">
+                <pic:pic xmlns:pic="http://schemas.openxmlformats.org/drawingml/2006/picture">
+                  <pic:nvPicPr>
+                    <pic:cNvPr id="1" name=""/>
+                    <pic:cNvPicPr/>
+                  </pic:nvPicPr>
+                  <pic:blipFill>
+                    <a:blip r:embed="rId49"/>
+                    <a:stretch>
+                      <a:fillRect/>
+                    </a:stretch>
+                  </pic:blipFill>
+                  <pic:spPr>
+                    <a:xfrm>
+                      <a:off x="0" y="0"/>
+                      <a:ext cx="5326842" cy="5753599"/>
+                    </a:xfrm>
+                    <a:prstGeom prst="rect">
+                      <a:avLst/>
+                    </a:prstGeom>
+                  </pic:spPr>
+                </pic:pic>
+              </a:graphicData>
+            </a:graphic>
+          </wp:inline>
+        </w:drawing>
+      </w:r>
+      <w:r>
+        <w:rPr>
+          <w:rFonts w:ascii="Times New Roman" w:hAnsi="Times New Roman" w:cs="Times New Roman"/>
+          <w:sz w:val="24"/>
+        </w:rPr>
+        <w:br w:type="page"/>
+      </w:r>
+    </w:p>
+    <w:p>
+      <w:pPr>
+        <w:jc w:val="center"/>
+        <w:rPr>
+          <w:rFonts w:ascii="Times New Roman" w:hAnsi="Times New Roman" w:cs="Times New Roman"/>
+          <w:b/>
           <w:sz w:val="32"/>
         </w:rPr>
       </w:pPr>
@@ -16224,7 +16807,7 @@
 </file>
 
 <file path=word/numbering.xml><?xml version="1.0" encoding="utf-8"?>
-<w:numbering xmlns:wpc="http://schemas.microsoft.com/office/word/2010/wordprocessingCanvas" xmlns:cx="http://schemas.microsoft.com/office/drawing/2014/chartex" xmlns:mc="http://schemas.openxmlformats.org/markup-compatibility/2006" xmlns:o="urn:schemas-microsoft-com:office:office" xmlns:r="http://schemas.openxmlformats.org/officeDocument/2006/relationships" xmlns:m="http://schemas.openxmlformats.org/officeDocument/2006/math" xmlns:v="urn:schemas-microsoft-com:vml" xmlns:wp14="http://schemas.microsoft.com/office/word/2010/wordprocessingDrawing" xmlns:wp="http://schemas.openxmlformats.org/drawingml/2006/wordprocessingDrawing" xmlns:w10="urn:schemas-microsoft-com:office:word" xmlns:w="http://schemas.openxmlformats.org/wordprocessingml/2006/main" xmlns:w14="http://schemas.microsoft.com/office/word/2010/wordml" xmlns:w15="http://schemas.microsoft.com/office/word/2012/wordml" xmlns:w16se="http://schemas.microsoft.com/office/word/2015/wordml/symex" xmlns:wpg="http://schemas.microsoft.com/office/word/2010/wordprocessingGroup" xmlns:wpi="http://schemas.microsoft.com/office/word/2010/wordprocessingInk" xmlns:wne="http://schemas.microsoft.com/office/word/2006/wordml" xmlns:wps="http://schemas.microsoft.com/office/word/2010/wordprocessingShape" mc:Ignorable="w14 w15 w16se wp14">
+<w:numbering xmlns:wpc="http://schemas.microsoft.com/office/word/2010/wordprocessingCanvas" xmlns:cx="http://schemas.microsoft.com/office/drawing/2014/chartex" xmlns:cx1="http://schemas.microsoft.com/office/drawing/2015/9/8/chartex" xmlns:mc="http://schemas.openxmlformats.org/markup-compatibility/2006" xmlns:o="urn:schemas-microsoft-com:office:office" xmlns:r="http://schemas.openxmlformats.org/officeDocument/2006/relationships" xmlns:m="http://schemas.openxmlformats.org/officeDocument/2006/math" xmlns:v="urn:schemas-microsoft-com:vml" xmlns:wp14="http://schemas.microsoft.com/office/word/2010/wordprocessingDrawing" xmlns:wp="http://schemas.openxmlformats.org/drawingml/2006/wordprocessingDrawing" xmlns:w10="urn:schemas-microsoft-com:office:word" xmlns:w="http://schemas.openxmlformats.org/wordprocessingml/2006/main" xmlns:w14="http://schemas.microsoft.com/office/word/2010/wordml" xmlns:w15="http://schemas.microsoft.com/office/word/2012/wordml" xmlns:w16se="http://schemas.microsoft.com/office/word/2015/wordml/symex" xmlns:wpg="http://schemas.microsoft.com/office/word/2010/wordprocessingGroup" xmlns:wpi="http://schemas.microsoft.com/office/word/2010/wordprocessingInk" xmlns:wne="http://schemas.microsoft.com/office/word/2006/wordml" xmlns:wps="http://schemas.microsoft.com/office/word/2010/wordprocessingShape" mc:Ignorable="w14 w15 w16se wp14">
   <w:abstractNum w:abstractNumId="0" w15:restartNumberingAfterBreak="0">
     <w:nsid w:val="0EC675FC"/>
     <w:multiLevelType w:val="hybridMultilevel"/>
@@ -16452,6 +17035,96 @@
     </w:lvl>
   </w:abstractNum>
   <w:abstractNum w:abstractNumId="2" w15:restartNumberingAfterBreak="0">
+    <w:nsid w:val="23EF43BB"/>
+    <w:multiLevelType w:val="hybridMultilevel"/>
+    <w:tmpl w:val="55121EBE"/>
+    <w:lvl w:ilvl="0" w:tplc="ADCC043C">
+      <w:start w:val="1"/>
+      <w:numFmt w:val="decimal"/>
+      <w:lvlText w:val="%1."/>
+      <w:lvlJc w:val="left"/>
+      <w:pPr>
+        <w:ind w:left="720" w:hanging="360"/>
+      </w:pPr>
+      <w:rPr>
+        <w:rFonts w:hint="default"/>
+        <w:sz w:val="20"/>
+      </w:rPr>
+    </w:lvl>
+    <w:lvl w:ilvl="1" w:tplc="04090019" w:tentative="1">
+      <w:start w:val="1"/>
+      <w:numFmt w:val="lowerLetter"/>
+      <w:lvlText w:val="%2."/>
+      <w:lvlJc w:val="left"/>
+      <w:pPr>
+        <w:ind w:left="1440" w:hanging="360"/>
+      </w:pPr>
+    </w:lvl>
+    <w:lvl w:ilvl="2" w:tplc="0409001B" w:tentative="1">
+      <w:start w:val="1"/>
+      <w:numFmt w:val="lowerRoman"/>
+      <w:lvlText w:val="%3."/>
+      <w:lvlJc w:val="right"/>
+      <w:pPr>
+        <w:ind w:left="2160" w:hanging="180"/>
+      </w:pPr>
+    </w:lvl>
+    <w:lvl w:ilvl="3" w:tplc="0409000F" w:tentative="1">
+      <w:start w:val="1"/>
+      <w:numFmt w:val="decimal"/>
+      <w:lvlText w:val="%4."/>
+      <w:lvlJc w:val="left"/>
+      <w:pPr>
+        <w:ind w:left="2880" w:hanging="360"/>
+      </w:pPr>
+    </w:lvl>
+    <w:lvl w:ilvl="4" w:tplc="04090019" w:tentative="1">
+      <w:start w:val="1"/>
+      <w:numFmt w:val="lowerLetter"/>
+      <w:lvlText w:val="%5."/>
+      <w:lvlJc w:val="left"/>
+      <w:pPr>
+        <w:ind w:left="3600" w:hanging="360"/>
+      </w:pPr>
+    </w:lvl>
+    <w:lvl w:ilvl="5" w:tplc="0409001B" w:tentative="1">
+      <w:start w:val="1"/>
+      <w:numFmt w:val="lowerRoman"/>
+      <w:lvlText w:val="%6."/>
+      <w:lvlJc w:val="right"/>
+      <w:pPr>
+        <w:ind w:left="4320" w:hanging="180"/>
+      </w:pPr>
+    </w:lvl>
+    <w:lvl w:ilvl="6" w:tplc="0409000F" w:tentative="1">
+      <w:start w:val="1"/>
+      <w:numFmt w:val="decimal"/>
+      <w:lvlText w:val="%7."/>
+      <w:lvlJc w:val="left"/>
+      <w:pPr>
+        <w:ind w:left="5040" w:hanging="360"/>
+      </w:pPr>
+    </w:lvl>
+    <w:lvl w:ilvl="7" w:tplc="04090019" w:tentative="1">
+      <w:start w:val="1"/>
+      <w:numFmt w:val="lowerLetter"/>
+      <w:lvlText w:val="%8."/>
+      <w:lvlJc w:val="left"/>
+      <w:pPr>
+        <w:ind w:left="5760" w:hanging="360"/>
+      </w:pPr>
+    </w:lvl>
+    <w:lvl w:ilvl="8" w:tplc="0409001B" w:tentative="1">
+      <w:start w:val="1"/>
+      <w:numFmt w:val="lowerRoman"/>
+      <w:lvlText w:val="%9."/>
+      <w:lvlJc w:val="right"/>
+      <w:pPr>
+        <w:ind w:left="6480" w:hanging="180"/>
+      </w:pPr>
+    </w:lvl>
+  </w:abstractNum>
+  <w:abstractNum w:abstractNumId="3" w15:restartNumberingAfterBreak="0">
     <w:nsid w:val="2B3955F0"/>
     <w:multiLevelType w:val="hybridMultilevel"/>
     <w:tmpl w:val="28C68C18"/>
@@ -16564,7 +17237,7 @@
       </w:rPr>
     </w:lvl>
   </w:abstractNum>
-  <w:abstractNum w:abstractNumId="3" w15:restartNumberingAfterBreak="0">
+  <w:abstractNum w:abstractNumId="4" w15:restartNumberingAfterBreak="0">
     <w:nsid w:val="2C131137"/>
     <w:multiLevelType w:val="hybridMultilevel"/>
     <w:tmpl w:val="2BC80B12"/>
@@ -16677,7 +17350,7 @@
       </w:rPr>
     </w:lvl>
   </w:abstractNum>
-  <w:abstractNum w:abstractNumId="4" w15:restartNumberingAfterBreak="0">
+  <w:abstractNum w:abstractNumId="5" w15:restartNumberingAfterBreak="0">
     <w:nsid w:val="2DC51D03"/>
     <w:multiLevelType w:val="hybridMultilevel"/>
     <w:tmpl w:val="5502C392"/>
@@ -16790,7 +17463,7 @@
       </w:rPr>
     </w:lvl>
   </w:abstractNum>
-  <w:abstractNum w:abstractNumId="5" w15:restartNumberingAfterBreak="0">
+  <w:abstractNum w:abstractNumId="6" w15:restartNumberingAfterBreak="0">
     <w:nsid w:val="30684ABB"/>
     <w:multiLevelType w:val="hybridMultilevel"/>
     <w:tmpl w:val="4B9E4D1E"/>
@@ -16902,7 +17575,7 @@
       </w:rPr>
     </w:lvl>
   </w:abstractNum>
-  <w:abstractNum w:abstractNumId="6" w15:restartNumberingAfterBreak="0">
+  <w:abstractNum w:abstractNumId="7" w15:restartNumberingAfterBreak="0">
     <w:nsid w:val="3584459E"/>
     <w:multiLevelType w:val="hybridMultilevel"/>
     <w:tmpl w:val="0720A214"/>
@@ -17015,7 +17688,7 @@
       </w:rPr>
     </w:lvl>
   </w:abstractNum>
-  <w:abstractNum w:abstractNumId="7" w15:restartNumberingAfterBreak="0">
+  <w:abstractNum w:abstractNumId="8" w15:restartNumberingAfterBreak="0">
     <w:nsid w:val="3B91604B"/>
     <w:multiLevelType w:val="hybridMultilevel"/>
     <w:tmpl w:val="99E8C084"/>
@@ -17127,7 +17800,7 @@
       </w:rPr>
     </w:lvl>
   </w:abstractNum>
-  <w:abstractNum w:abstractNumId="8" w15:restartNumberingAfterBreak="0">
+  <w:abstractNum w:abstractNumId="9" w15:restartNumberingAfterBreak="0">
     <w:nsid w:val="403D3023"/>
     <w:multiLevelType w:val="hybridMultilevel"/>
     <w:tmpl w:val="E848A760"/>
@@ -17240,7 +17913,7 @@
       </w:rPr>
     </w:lvl>
   </w:abstractNum>
-  <w:abstractNum w:abstractNumId="9" w15:restartNumberingAfterBreak="0">
+  <w:abstractNum w:abstractNumId="10" w15:restartNumberingAfterBreak="0">
     <w:nsid w:val="407E539E"/>
     <w:multiLevelType w:val="hybridMultilevel"/>
     <w:tmpl w:val="5758385C"/>
@@ -17353,7 +18026,7 @@
       </w:rPr>
     </w:lvl>
   </w:abstractNum>
-  <w:abstractNum w:abstractNumId="10" w15:restartNumberingAfterBreak="0">
+  <w:abstractNum w:abstractNumId="11" w15:restartNumberingAfterBreak="0">
     <w:nsid w:val="40F81E0A"/>
     <w:multiLevelType w:val="hybridMultilevel"/>
     <w:tmpl w:val="4C223A10"/>
@@ -17466,7 +18139,7 @@
       </w:rPr>
     </w:lvl>
   </w:abstractNum>
-  <w:abstractNum w:abstractNumId="11" w15:restartNumberingAfterBreak="0">
+  <w:abstractNum w:abstractNumId="12" w15:restartNumberingAfterBreak="0">
     <w:nsid w:val="546872A6"/>
     <w:multiLevelType w:val="hybridMultilevel"/>
     <w:tmpl w:val="1ED64846"/>
@@ -17579,7 +18252,7 @@
       </w:rPr>
     </w:lvl>
   </w:abstractNum>
-  <w:abstractNum w:abstractNumId="12" w15:restartNumberingAfterBreak="0">
+  <w:abstractNum w:abstractNumId="13" w15:restartNumberingAfterBreak="0">
     <w:nsid w:val="59096E35"/>
     <w:multiLevelType w:val="hybridMultilevel"/>
     <w:tmpl w:val="4BF0BDF6"/>
@@ -17691,7 +18364,7 @@
       </w:rPr>
     </w:lvl>
   </w:abstractNum>
-  <w:abstractNum w:abstractNumId="13" w15:restartNumberingAfterBreak="0">
+  <w:abstractNum w:abstractNumId="14" w15:restartNumberingAfterBreak="0">
     <w:nsid w:val="62E23AC9"/>
     <w:multiLevelType w:val="hybridMultilevel"/>
     <w:tmpl w:val="FCE2150C"/>
@@ -17804,7 +18477,7 @@
       </w:rPr>
     </w:lvl>
   </w:abstractNum>
-  <w:abstractNum w:abstractNumId="14" w15:restartNumberingAfterBreak="0">
+  <w:abstractNum w:abstractNumId="15" w15:restartNumberingAfterBreak="0">
     <w:nsid w:val="64141274"/>
     <w:multiLevelType w:val="hybridMultilevel"/>
     <w:tmpl w:val="4858B7A4"/>
@@ -17917,7 +18590,7 @@
       </w:rPr>
     </w:lvl>
   </w:abstractNum>
-  <w:abstractNum w:abstractNumId="15" w15:restartNumberingAfterBreak="0">
+  <w:abstractNum w:abstractNumId="16" w15:restartNumberingAfterBreak="0">
     <w:nsid w:val="6881674D"/>
     <w:multiLevelType w:val="hybridMultilevel"/>
     <w:tmpl w:val="794E0FAA"/>
@@ -18030,7 +18703,7 @@
       </w:rPr>
     </w:lvl>
   </w:abstractNum>
-  <w:abstractNum w:abstractNumId="16" w15:restartNumberingAfterBreak="0">
+  <w:abstractNum w:abstractNumId="17" w15:restartNumberingAfterBreak="0">
     <w:nsid w:val="6C332AA3"/>
     <w:multiLevelType w:val="hybridMultilevel"/>
     <w:tmpl w:val="D4CC4718"/>
@@ -18116,7 +18789,7 @@
       </w:pPr>
     </w:lvl>
   </w:abstractNum>
-  <w:abstractNum w:abstractNumId="17" w15:restartNumberingAfterBreak="0">
+  <w:abstractNum w:abstractNumId="18" w15:restartNumberingAfterBreak="0">
     <w:nsid w:val="73821CF9"/>
     <w:multiLevelType w:val="hybridMultilevel"/>
     <w:tmpl w:val="43E87300"/>
@@ -18229,7 +18902,7 @@
       </w:rPr>
     </w:lvl>
   </w:abstractNum>
-  <w:abstractNum w:abstractNumId="18" w15:restartNumberingAfterBreak="0">
+  <w:abstractNum w:abstractNumId="19" w15:restartNumberingAfterBreak="0">
     <w:nsid w:val="73B41970"/>
     <w:multiLevelType w:val="hybridMultilevel"/>
     <w:tmpl w:val="254402FA"/>
@@ -18319,7 +18992,7 @@
       </w:pPr>
     </w:lvl>
   </w:abstractNum>
-  <w:abstractNum w:abstractNumId="19" w15:restartNumberingAfterBreak="0">
+  <w:abstractNum w:abstractNumId="20" w15:restartNumberingAfterBreak="0">
     <w:nsid w:val="7FE07DE2"/>
     <w:multiLevelType w:val="hybridMultilevel"/>
     <w:tmpl w:val="254402FA"/>
@@ -18410,49 +19083,49 @@
     </w:lvl>
   </w:abstractNum>
   <w:num w:numId="1">
-    <w:abstractNumId w:val="5"/>
+    <w:abstractNumId w:val="6"/>
   </w:num>
   <w:num w:numId="2">
-    <w:abstractNumId w:val="18"/>
+    <w:abstractNumId w:val="19"/>
   </w:num>
   <w:num w:numId="3">
-    <w:abstractNumId w:val="14"/>
+    <w:abstractNumId w:val="15"/>
   </w:num>
   <w:num w:numId="4">
-    <w:abstractNumId w:val="14"/>
+    <w:abstractNumId w:val="15"/>
   </w:num>
   <w:num w:numId="5">
-    <w:abstractNumId w:val="12"/>
+    <w:abstractNumId w:val="13"/>
   </w:num>
   <w:num w:numId="6">
-    <w:abstractNumId w:val="16"/>
+    <w:abstractNumId w:val="17"/>
   </w:num>
   <w:num w:numId="7">
-    <w:abstractNumId w:val="19"/>
+    <w:abstractNumId w:val="20"/>
   </w:num>
   <w:num w:numId="8">
-    <w:abstractNumId w:val="2"/>
+    <w:abstractNumId w:val="3"/>
   </w:num>
   <w:num w:numId="9">
+    <w:abstractNumId w:val="11"/>
+  </w:num>
+  <w:num w:numId="10">
     <w:abstractNumId w:val="10"/>
   </w:num>
-  <w:num w:numId="10">
+  <w:num w:numId="11">
+    <w:abstractNumId w:val="15"/>
+  </w:num>
+  <w:num w:numId="12">
     <w:abstractNumId w:val="9"/>
   </w:num>
-  <w:num w:numId="11">
-    <w:abstractNumId w:val="14"/>
+  <w:num w:numId="13">
+    <w:abstractNumId w:val="7"/>
   </w:num>
-  <w:num w:numId="12">
+  <w:num w:numId="14">
     <w:abstractNumId w:val="8"/>
   </w:num>
-  <w:num w:numId="13">
-    <w:abstractNumId w:val="6"/>
-  </w:num>
-  <w:num w:numId="14">
-    <w:abstractNumId w:val="7"/>
-  </w:num>
   <w:num w:numId="15">
-    <w:abstractNumId w:val="15"/>
+    <w:abstractNumId w:val="16"/>
   </w:num>
   <w:num w:numId="16">
     <w:abstractNumId w:val="1"/>
@@ -18461,22 +19134,25 @@
     <w:abstractNumId w:val="0"/>
   </w:num>
   <w:num w:numId="18">
+    <w:abstractNumId w:val="5"/>
+  </w:num>
+  <w:num w:numId="19">
+    <w:abstractNumId w:val="18"/>
+  </w:num>
+  <w:num w:numId="20">
     <w:abstractNumId w:val="4"/>
   </w:num>
-  <w:num w:numId="19">
-    <w:abstractNumId w:val="17"/>
-  </w:num>
-  <w:num w:numId="20">
-    <w:abstractNumId w:val="3"/>
-  </w:num>
   <w:num w:numId="21">
-    <w:abstractNumId w:val="11"/>
+    <w:abstractNumId w:val="12"/>
   </w:num>
   <w:num w:numId="22">
-    <w:abstractNumId w:val="13"/>
+    <w:abstractNumId w:val="14"/>
   </w:num>
   <w:num w:numId="23">
-    <w:abstractNumId w:val="14"/>
+    <w:abstractNumId w:val="15"/>
+  </w:num>
+  <w:num w:numId="24">
+    <w:abstractNumId w:val="2"/>
   </w:num>
 </w:numbering>
 </file>
@@ -19237,7 +19913,7 @@
 </file>
 
 <file path=customXml/itemProps1.xml><?xml version="1.0" encoding="utf-8"?>
-<ds:datastoreItem xmlns:ds="http://schemas.openxmlformats.org/officeDocument/2006/customXml" ds:itemID="{FDE95D86-0F7C-4587-85AB-7B1FF05ADF0D}">
+<ds:datastoreItem xmlns:ds="http://schemas.openxmlformats.org/officeDocument/2006/customXml" ds:itemID="{85C3B867-453C-4117-A4A8-B643990B2A68}">
   <ds:schemaRefs>
     <ds:schemaRef ds:uri="http://schemas.openxmlformats.org/officeDocument/2006/bibliography"/>
   </ds:schemaRefs>

</xml_diff>

<commit_message>
cart api get and render fe
</commit_message>
<xml_diff>
--- a/DB/ExplainDB.docx
+++ b/DB/ExplainDB.docx
@@ -16303,11 +16303,11 @@
           <w:sz w:val="24"/>
         </w:rPr>
       </w:pPr>
-      <w:bookmarkStart w:id="0" w:name="_GoBack"/>
       <w:r>
         <w:rPr>
           <w:rFonts w:ascii="Times New Roman" w:hAnsi="Times New Roman" w:cs="Times New Roman"/>
           <w:b/>
+          <w:noProof/>
           <w:sz w:val="24"/>
         </w:rPr>
         <w:drawing>
@@ -16346,7 +16346,6 @@
           </wp:inline>
         </w:drawing>
       </w:r>
-      <w:bookmarkEnd w:id="0"/>
     </w:p>
     <w:p>
       <w:pPr>
@@ -16954,6 +16953,172 @@
           </wp:inline>
         </w:drawing>
       </w:r>
+    </w:p>
+    <w:p>
+      <w:pPr>
+        <w:rPr>
+          <w:rFonts w:ascii="Times New Roman" w:hAnsi="Times New Roman" w:cs="Times New Roman"/>
+          <w:sz w:val="24"/>
+        </w:rPr>
+      </w:pPr>
+      <w:r>
+        <w:rPr>
+          <w:rFonts w:ascii="Times New Roman" w:hAnsi="Times New Roman" w:cs="Times New Roman"/>
+          <w:sz w:val="24"/>
+        </w:rPr>
+        <w:br w:type="page"/>
+      </w:r>
+    </w:p>
+    <w:p>
+      <w:pPr>
+        <w:pStyle w:val="ListParagraph"/>
+        <w:numPr>
+          <w:ilvl w:val="0"/>
+          <w:numId w:val="24"/>
+        </w:numPr>
+        <w:rPr>
+          <w:rFonts w:ascii="Times New Roman" w:hAnsi="Times New Roman" w:cs="Times New Roman"/>
+          <w:sz w:val="24"/>
+        </w:rPr>
+      </w:pPr>
+      <w:r>
+        <w:rPr>
+          <w:rFonts w:ascii="Times New Roman" w:hAnsi="Times New Roman" w:cs="Times New Roman"/>
+          <w:sz w:val="24"/>
+        </w:rPr>
+        <w:lastRenderedPageBreak/>
+        <w:t>Create Cart cho Customer</w:t>
+      </w:r>
+    </w:p>
+    <w:p>
+      <w:pPr>
+        <w:ind w:left="360"/>
+        <w:jc w:val="center"/>
+        <w:rPr>
+          <w:rFonts w:ascii="Times New Roman" w:hAnsi="Times New Roman" w:cs="Times New Roman"/>
+          <w:sz w:val="24"/>
+        </w:rPr>
+      </w:pPr>
+      <w:r>
+        <w:drawing>
+          <wp:inline distT="0" distB="0" distL="0" distR="0" wp14:anchorId="68A892DF" wp14:editId="2E9DC9AE">
+            <wp:extent cx="3680779" cy="3383573"/>
+            <wp:effectExtent l="0" t="0" r="0" b="7620"/>
+            <wp:docPr id="3" name="Picture 3"/>
+            <wp:cNvGraphicFramePr>
+              <a:graphicFrameLocks xmlns:a="http://schemas.openxmlformats.org/drawingml/2006/main" noChangeAspect="1"/>
+            </wp:cNvGraphicFramePr>
+            <a:graphic xmlns:a="http://schemas.openxmlformats.org/drawingml/2006/main">
+              <a:graphicData uri="http://schemas.openxmlformats.org/drawingml/2006/picture">
+                <pic:pic xmlns:pic="http://schemas.openxmlformats.org/drawingml/2006/picture">
+                  <pic:nvPicPr>
+                    <pic:cNvPr id="1" name=""/>
+                    <pic:cNvPicPr/>
+                  </pic:nvPicPr>
+                  <pic:blipFill>
+                    <a:blip r:embed="rId51"/>
+                    <a:stretch>
+                      <a:fillRect/>
+                    </a:stretch>
+                  </pic:blipFill>
+                  <pic:spPr>
+                    <a:xfrm>
+                      <a:off x="0" y="0"/>
+                      <a:ext cx="3680779" cy="3383573"/>
+                    </a:xfrm>
+                    <a:prstGeom prst="rect">
+                      <a:avLst/>
+                    </a:prstGeom>
+                  </pic:spPr>
+                </pic:pic>
+              </a:graphicData>
+            </a:graphic>
+          </wp:inline>
+        </w:drawing>
+      </w:r>
+    </w:p>
+    <w:p>
+      <w:pPr>
+        <w:pStyle w:val="ListParagraph"/>
+        <w:numPr>
+          <w:ilvl w:val="0"/>
+          <w:numId w:val="24"/>
+        </w:numPr>
+        <w:rPr>
+          <w:rFonts w:ascii="Times New Roman" w:hAnsi="Times New Roman" w:cs="Times New Roman"/>
+          <w:sz w:val="24"/>
+        </w:rPr>
+      </w:pPr>
+      <w:r>
+        <w:rPr>
+          <w:rFonts w:ascii="Times New Roman" w:hAnsi="Times New Roman" w:cs="Times New Roman"/>
+          <w:sz w:val="24"/>
+        </w:rPr>
+        <w:t>Get Cart by Customer</w:t>
+      </w:r>
+    </w:p>
+    <w:p>
+      <w:pPr>
+        <w:pStyle w:val="ListParagraph"/>
+        <w:jc w:val="center"/>
+        <w:rPr>
+          <w:rFonts w:ascii="Times New Roman" w:hAnsi="Times New Roman" w:cs="Times New Roman"/>
+          <w:sz w:val="24"/>
+        </w:rPr>
+      </w:pPr>
+      <w:r>
+        <w:rPr>
+          <w:rFonts w:ascii="Times New Roman" w:hAnsi="Times New Roman" w:cs="Times New Roman"/>
+          <w:sz w:val="24"/>
+        </w:rPr>
+        <w:drawing>
+          <wp:inline distT="0" distB="0" distL="0" distR="0" wp14:anchorId="6F795A8F" wp14:editId="55ED31FC">
+            <wp:extent cx="3467400" cy="3238781"/>
+            <wp:effectExtent l="0" t="0" r="0" b="0"/>
+            <wp:docPr id="35" name="Picture 35"/>
+            <wp:cNvGraphicFramePr>
+              <a:graphicFrameLocks xmlns:a="http://schemas.openxmlformats.org/drawingml/2006/main" noChangeAspect="1"/>
+            </wp:cNvGraphicFramePr>
+            <a:graphic xmlns:a="http://schemas.openxmlformats.org/drawingml/2006/main">
+              <a:graphicData uri="http://schemas.openxmlformats.org/drawingml/2006/picture">
+                <pic:pic xmlns:pic="http://schemas.openxmlformats.org/drawingml/2006/picture">
+                  <pic:nvPicPr>
+                    <pic:cNvPr id="1" name=""/>
+                    <pic:cNvPicPr/>
+                  </pic:nvPicPr>
+                  <pic:blipFill>
+                    <a:blip r:embed="rId52"/>
+                    <a:stretch>
+                      <a:fillRect/>
+                    </a:stretch>
+                  </pic:blipFill>
+                  <pic:spPr>
+                    <a:xfrm>
+                      <a:off x="0" y="0"/>
+                      <a:ext cx="3467400" cy="3238781"/>
+                    </a:xfrm>
+                    <a:prstGeom prst="rect">
+                      <a:avLst/>
+                    </a:prstGeom>
+                  </pic:spPr>
+                </pic:pic>
+              </a:graphicData>
+            </a:graphic>
+          </wp:inline>
+        </w:drawing>
+      </w:r>
+      <w:bookmarkStart w:id="0" w:name="_GoBack"/>
+      <w:bookmarkEnd w:id="0"/>
+    </w:p>
+    <w:p>
+      <w:pPr>
+        <w:ind w:left="360"/>
+        <w:jc w:val="center"/>
+        <w:rPr>
+          <w:rFonts w:ascii="Times New Roman" w:hAnsi="Times New Roman" w:cs="Times New Roman"/>
+          <w:sz w:val="24"/>
+        </w:rPr>
+      </w:pPr>
       <w:r>
         <w:rPr>
           <w:rFonts w:ascii="Times New Roman" w:hAnsi="Times New Roman" w:cs="Times New Roman"/>
@@ -20215,7 +20380,7 @@
 </file>
 
 <file path=customXml/itemProps1.xml><?xml version="1.0" encoding="utf-8"?>
-<ds:datastoreItem xmlns:ds="http://schemas.openxmlformats.org/officeDocument/2006/customXml" ds:itemID="{758523BC-3FF6-478D-B837-EA398F9A661D}">
+<ds:datastoreItem xmlns:ds="http://schemas.openxmlformats.org/officeDocument/2006/customXml" ds:itemID="{E281ABF0-A07D-45C7-970F-FC59FDAAADA3}">
   <ds:schemaRefs>
     <ds:schemaRef ds:uri="http://schemas.openxmlformats.org/officeDocument/2006/bibliography"/>
   </ds:schemaRefs>

</xml_diff>

<commit_message>
add handle add to cart FE, BE, DB
</commit_message>
<xml_diff>
--- a/DB/ExplainDB.docx
+++ b/DB/ExplainDB.docx
@@ -17000,11 +17000,15 @@
         </w:rPr>
       </w:pPr>
       <w:r>
+        <w:rPr>
+          <w:rFonts w:ascii="Times New Roman" w:hAnsi="Times New Roman" w:cs="Times New Roman"/>
+          <w:sz w:val="24"/>
+        </w:rPr>
         <w:drawing>
-          <wp:inline distT="0" distB="0" distL="0" distR="0" wp14:anchorId="68A892DF" wp14:editId="2E9DC9AE">
-            <wp:extent cx="3680779" cy="3383573"/>
-            <wp:effectExtent l="0" t="0" r="0" b="7620"/>
-            <wp:docPr id="3" name="Picture 3"/>
+          <wp:inline distT="0" distB="0" distL="0" distR="0" wp14:anchorId="7B0AF6BA" wp14:editId="395B7D16">
+            <wp:extent cx="5326842" cy="4465707"/>
+            <wp:effectExtent l="0" t="0" r="7620" b="0"/>
+            <wp:docPr id="41" name="Picture 41"/>
             <wp:cNvGraphicFramePr>
               <a:graphicFrameLocks xmlns:a="http://schemas.openxmlformats.org/drawingml/2006/main" noChangeAspect="1"/>
             </wp:cNvGraphicFramePr>
@@ -17024,7 +17028,7 @@
                   <pic:spPr>
                     <a:xfrm>
                       <a:off x="0" y="0"/>
-                      <a:ext cx="3680779" cy="3383573"/>
+                      <a:ext cx="5326842" cy="4465707"/>
                     </a:xfrm>
                     <a:prstGeom prst="rect">
                       <a:avLst/>
@@ -17039,27 +17043,7 @@
     </w:p>
     <w:p>
       <w:pPr>
-        <w:pStyle w:val="ListParagraph"/>
-        <w:numPr>
-          <w:ilvl w:val="0"/>
-          <w:numId w:val="24"/>
-        </w:numPr>
-        <w:rPr>
-          <w:rFonts w:ascii="Times New Roman" w:hAnsi="Times New Roman" w:cs="Times New Roman"/>
-          <w:sz w:val="24"/>
-        </w:rPr>
-      </w:pPr>
-      <w:r>
-        <w:rPr>
-          <w:rFonts w:ascii="Times New Roman" w:hAnsi="Times New Roman" w:cs="Times New Roman"/>
-          <w:sz w:val="24"/>
-        </w:rPr>
-        <w:t>Get Cart by Customer</w:t>
-      </w:r>
-    </w:p>
-    <w:p>
-      <w:pPr>
-        <w:pStyle w:val="ListParagraph"/>
+        <w:ind w:left="360"/>
         <w:jc w:val="center"/>
         <w:rPr>
           <w:rFonts w:ascii="Times New Roman" w:hAnsi="Times New Roman" w:cs="Times New Roman"/>
@@ -17072,10 +17056,10 @@
           <w:sz w:val="24"/>
         </w:rPr>
         <w:drawing>
-          <wp:inline distT="0" distB="0" distL="0" distR="0" wp14:anchorId="6F795A8F" wp14:editId="55ED31FC">
-            <wp:extent cx="3467400" cy="3238781"/>
+          <wp:inline distT="0" distB="0" distL="0" distR="0" wp14:anchorId="02D4F1DC" wp14:editId="01C020E3">
+            <wp:extent cx="3246401" cy="327688"/>
             <wp:effectExtent l="0" t="0" r="0" b="0"/>
-            <wp:docPr id="35" name="Picture 35"/>
+            <wp:docPr id="47" name="Picture 47"/>
             <wp:cNvGraphicFramePr>
               <a:graphicFrameLocks xmlns:a="http://schemas.openxmlformats.org/drawingml/2006/main" noChangeAspect="1"/>
             </wp:cNvGraphicFramePr>
@@ -17095,6 +17079,166 @@
                   <pic:spPr>
                     <a:xfrm>
                       <a:off x="0" y="0"/>
+                      <a:ext cx="3246401" cy="327688"/>
+                    </a:xfrm>
+                    <a:prstGeom prst="rect">
+                      <a:avLst/>
+                    </a:prstGeom>
+                  </pic:spPr>
+                </pic:pic>
+              </a:graphicData>
+            </a:graphic>
+          </wp:inline>
+        </w:drawing>
+      </w:r>
+    </w:p>
+    <w:p>
+      <w:pPr>
+        <w:ind w:left="360"/>
+        <w:jc w:val="center"/>
+        <w:rPr>
+          <w:rFonts w:ascii="Times New Roman" w:hAnsi="Times New Roman" w:cs="Times New Roman"/>
+          <w:sz w:val="24"/>
+        </w:rPr>
+      </w:pPr>
+      <w:r>
+        <w:rPr>
+          <w:rFonts w:ascii="Times New Roman" w:hAnsi="Times New Roman" w:cs="Times New Roman"/>
+          <w:sz w:val="24"/>
+        </w:rPr>
+        <w:drawing>
+          <wp:inline distT="0" distB="0" distL="0" distR="0" wp14:anchorId="7488CB11" wp14:editId="70207567">
+            <wp:extent cx="2812024" cy="236240"/>
+            <wp:effectExtent l="0" t="0" r="7620" b="0"/>
+            <wp:docPr id="49" name="Picture 49"/>
+            <wp:cNvGraphicFramePr>
+              <a:graphicFrameLocks xmlns:a="http://schemas.openxmlformats.org/drawingml/2006/main" noChangeAspect="1"/>
+            </wp:cNvGraphicFramePr>
+            <a:graphic xmlns:a="http://schemas.openxmlformats.org/drawingml/2006/main">
+              <a:graphicData uri="http://schemas.openxmlformats.org/drawingml/2006/picture">
+                <pic:pic xmlns:pic="http://schemas.openxmlformats.org/drawingml/2006/picture">
+                  <pic:nvPicPr>
+                    <pic:cNvPr id="1" name=""/>
+                    <pic:cNvPicPr/>
+                  </pic:nvPicPr>
+                  <pic:blipFill>
+                    <a:blip r:embed="rId53"/>
+                    <a:stretch>
+                      <a:fillRect/>
+                    </a:stretch>
+                  </pic:blipFill>
+                  <pic:spPr>
+                    <a:xfrm>
+                      <a:off x="0" y="0"/>
+                      <a:ext cx="2812024" cy="236240"/>
+                    </a:xfrm>
+                    <a:prstGeom prst="rect">
+                      <a:avLst/>
+                    </a:prstGeom>
+                  </pic:spPr>
+                </pic:pic>
+              </a:graphicData>
+            </a:graphic>
+          </wp:inline>
+        </w:drawing>
+      </w:r>
+    </w:p>
+    <w:p>
+      <w:pPr>
+        <w:ind w:left="360"/>
+        <w:jc w:val="center"/>
+        <w:rPr>
+          <w:rFonts w:ascii="Times New Roman" w:hAnsi="Times New Roman" w:cs="Times New Roman"/>
+          <w:sz w:val="24"/>
+        </w:rPr>
+      </w:pPr>
+    </w:p>
+    <w:p>
+      <w:pPr>
+        <w:rPr>
+          <w:rFonts w:ascii="Times New Roman" w:hAnsi="Times New Roman" w:cs="Times New Roman"/>
+          <w:sz w:val="20"/>
+          <w:highlight w:val="lightGray"/>
+        </w:rPr>
+      </w:pPr>
+      <w:r>
+        <w:rPr>
+          <w:rFonts w:ascii="Times New Roman" w:hAnsi="Times New Roman" w:cs="Times New Roman"/>
+          <w:sz w:val="20"/>
+          <w:highlight w:val="lightGray"/>
+        </w:rPr>
+        <w:br w:type="page"/>
+      </w:r>
+      <w:bookmarkStart w:id="0" w:name="_GoBack"/>
+      <w:bookmarkEnd w:id="0"/>
+    </w:p>
+    <w:p>
+      <w:pPr>
+        <w:pStyle w:val="ListParagraph"/>
+        <w:numPr>
+          <w:ilvl w:val="0"/>
+          <w:numId w:val="24"/>
+        </w:numPr>
+        <w:rPr>
+          <w:rFonts w:ascii="Times New Roman" w:hAnsi="Times New Roman" w:cs="Times New Roman"/>
+          <w:sz w:val="24"/>
+        </w:rPr>
+      </w:pPr>
+      <w:r>
+        <w:rPr>
+          <w:rFonts w:ascii="Times New Roman" w:hAnsi="Times New Roman" w:cs="Times New Roman"/>
+          <w:sz w:val="24"/>
+        </w:rPr>
+        <w:lastRenderedPageBreak/>
+        <w:t>G</w:t>
+      </w:r>
+      <w:r>
+        <w:rPr>
+          <w:rFonts w:ascii="Times New Roman" w:hAnsi="Times New Roman" w:cs="Times New Roman"/>
+          <w:sz w:val="24"/>
+        </w:rPr>
+        <w:t>et Cart by Customer</w:t>
+      </w:r>
+    </w:p>
+    <w:p>
+      <w:pPr>
+        <w:pStyle w:val="ListParagraph"/>
+        <w:jc w:val="center"/>
+        <w:rPr>
+          <w:rFonts w:ascii="Times New Roman" w:hAnsi="Times New Roman" w:cs="Times New Roman"/>
+          <w:sz w:val="24"/>
+        </w:rPr>
+      </w:pPr>
+      <w:r>
+        <w:rPr>
+          <w:rFonts w:ascii="Times New Roman" w:hAnsi="Times New Roman" w:cs="Times New Roman"/>
+          <w:noProof/>
+          <w:sz w:val="24"/>
+        </w:rPr>
+        <w:drawing>
+          <wp:inline distT="0" distB="0" distL="0" distR="0" wp14:anchorId="6F795A8F" wp14:editId="55ED31FC">
+            <wp:extent cx="3467400" cy="3238781"/>
+            <wp:effectExtent l="0" t="0" r="0" b="0"/>
+            <wp:docPr id="35" name="Picture 35"/>
+            <wp:cNvGraphicFramePr>
+              <a:graphicFrameLocks xmlns:a="http://schemas.openxmlformats.org/drawingml/2006/main" noChangeAspect="1"/>
+            </wp:cNvGraphicFramePr>
+            <a:graphic xmlns:a="http://schemas.openxmlformats.org/drawingml/2006/main">
+              <a:graphicData uri="http://schemas.openxmlformats.org/drawingml/2006/picture">
+                <pic:pic xmlns:pic="http://schemas.openxmlformats.org/drawingml/2006/picture">
+                  <pic:nvPicPr>
+                    <pic:cNvPr id="1" name=""/>
+                    <pic:cNvPicPr/>
+                  </pic:nvPicPr>
+                  <pic:blipFill>
+                    <a:blip r:embed="rId54"/>
+                    <a:stretch>
+                      <a:fillRect/>
+                    </a:stretch>
+                  </pic:blipFill>
+                  <pic:spPr>
+                    <a:xfrm>
+                      <a:off x="0" y="0"/>
                       <a:ext cx="3467400" cy="3238781"/>
                     </a:xfrm>
                     <a:prstGeom prst="rect">
@@ -17107,8 +17251,6 @@
           </wp:inline>
         </w:drawing>
       </w:r>
-      <w:bookmarkStart w:id="0" w:name="_GoBack"/>
-      <w:bookmarkEnd w:id="0"/>
     </w:p>
     <w:p>
       <w:pPr>
@@ -20380,7 +20522,7 @@
 </file>
 
 <file path=customXml/itemProps1.xml><?xml version="1.0" encoding="utf-8"?>
-<ds:datastoreItem xmlns:ds="http://schemas.openxmlformats.org/officeDocument/2006/customXml" ds:itemID="{E281ABF0-A07D-45C7-970F-FC59FDAAADA3}">
+<ds:datastoreItem xmlns:ds="http://schemas.openxmlformats.org/officeDocument/2006/customXml" ds:itemID="{E4A1DD83-F041-45E4-933E-A2F18CCAA734}">
   <ds:schemaRefs>
     <ds:schemaRef ds:uri="http://schemas.openxmlformats.org/officeDocument/2006/bibliography"/>
   </ds:schemaRefs>

</xml_diff>

<commit_message>
handler update, delete, insert Cart In FE, BE, DB 6-11 4:12
</commit_message>
<xml_diff>
--- a/DB/ExplainDB.docx
+++ b/DB/ExplainDB.docx
@@ -17002,6 +17002,7 @@
       <w:r>
         <w:rPr>
           <w:rFonts w:ascii="Times New Roman" w:hAnsi="Times New Roman" w:cs="Times New Roman"/>
+          <w:noProof/>
           <w:sz w:val="24"/>
         </w:rPr>
         <w:drawing>
@@ -17053,6 +17054,7 @@
       <w:r>
         <w:rPr>
           <w:rFonts w:ascii="Times New Roman" w:hAnsi="Times New Roman" w:cs="Times New Roman"/>
+          <w:noProof/>
           <w:sz w:val="24"/>
         </w:rPr>
         <w:drawing>
@@ -17104,6 +17106,7 @@
       <w:r>
         <w:rPr>
           <w:rFonts w:ascii="Times New Roman" w:hAnsi="Times New Roman" w:cs="Times New Roman"/>
+          <w:noProof/>
           <w:sz w:val="24"/>
         </w:rPr>
         <w:drawing>
@@ -17169,8 +17172,6 @@
         </w:rPr>
         <w:br w:type="page"/>
       </w:r>
-      <w:bookmarkStart w:id="0" w:name="_GoBack"/>
-      <w:bookmarkEnd w:id="0"/>
     </w:p>
     <w:p>
       <w:pPr>
@@ -17254,6 +17255,168 @@
     </w:p>
     <w:p>
       <w:pPr>
+        <w:pStyle w:val="ListParagraph"/>
+        <w:numPr>
+          <w:ilvl w:val="0"/>
+          <w:numId w:val="24"/>
+        </w:numPr>
+        <w:rPr>
+          <w:rFonts w:ascii="Times New Roman" w:hAnsi="Times New Roman" w:cs="Times New Roman"/>
+          <w:sz w:val="24"/>
+        </w:rPr>
+      </w:pPr>
+      <w:r>
+        <w:rPr>
+          <w:rFonts w:ascii="Times New Roman" w:hAnsi="Times New Roman" w:cs="Times New Roman"/>
+          <w:sz w:val="24"/>
+        </w:rPr>
+        <w:t>Delete Product In Cart By Customer</w:t>
+      </w:r>
+    </w:p>
+    <w:p>
+      <w:pPr>
+        <w:pStyle w:val="ListParagraph"/>
+        <w:jc w:val="center"/>
+        <w:rPr>
+          <w:rFonts w:ascii="Times New Roman" w:hAnsi="Times New Roman" w:cs="Times New Roman"/>
+          <w:sz w:val="24"/>
+        </w:rPr>
+      </w:pPr>
+      <w:r>
+        <w:rPr>
+          <w:rFonts w:ascii="Times New Roman" w:hAnsi="Times New Roman" w:cs="Times New Roman"/>
+          <w:noProof/>
+          <w:sz w:val="24"/>
+        </w:rPr>
+        <w:drawing>
+          <wp:inline distT="0" distB="0" distL="0" distR="0" wp14:anchorId="50C87E8E" wp14:editId="38D00F62">
+            <wp:extent cx="3802710" cy="3543607"/>
+            <wp:effectExtent l="0" t="0" r="7620" b="0"/>
+            <wp:docPr id="3" name="Picture 3"/>
+            <wp:cNvGraphicFramePr>
+              <a:graphicFrameLocks xmlns:a="http://schemas.openxmlformats.org/drawingml/2006/main" noChangeAspect="1"/>
+            </wp:cNvGraphicFramePr>
+            <a:graphic xmlns:a="http://schemas.openxmlformats.org/drawingml/2006/main">
+              <a:graphicData uri="http://schemas.openxmlformats.org/drawingml/2006/picture">
+                <pic:pic xmlns:pic="http://schemas.openxmlformats.org/drawingml/2006/picture">
+                  <pic:nvPicPr>
+                    <pic:cNvPr id="1" name=""/>
+                    <pic:cNvPicPr/>
+                  </pic:nvPicPr>
+                  <pic:blipFill>
+                    <a:blip r:embed="rId55"/>
+                    <a:stretch>
+                      <a:fillRect/>
+                    </a:stretch>
+                  </pic:blipFill>
+                  <pic:spPr>
+                    <a:xfrm>
+                      <a:off x="0" y="0"/>
+                      <a:ext cx="3802710" cy="3543607"/>
+                    </a:xfrm>
+                    <a:prstGeom prst="rect">
+                      <a:avLst/>
+                    </a:prstGeom>
+                  </pic:spPr>
+                </pic:pic>
+              </a:graphicData>
+            </a:graphic>
+          </wp:inline>
+        </w:drawing>
+      </w:r>
+    </w:p>
+    <w:p>
+      <w:pPr>
+        <w:jc w:val="center"/>
+        <w:rPr>
+          <w:rFonts w:ascii="Times New Roman" w:hAnsi="Times New Roman" w:cs="Times New Roman"/>
+          <w:sz w:val="24"/>
+        </w:rPr>
+      </w:pPr>
+      <w:r>
+        <w:rPr>
+          <w:rFonts w:ascii="Times New Roman" w:hAnsi="Times New Roman" w:cs="Times New Roman"/>
+          <w:sz w:val="24"/>
+        </w:rPr>
+        <w:br w:type="page"/>
+      </w:r>
+      <w:bookmarkStart w:id="0" w:name="_GoBack"/>
+      <w:bookmarkEnd w:id="0"/>
+    </w:p>
+    <w:p>
+      <w:pPr>
+        <w:pStyle w:val="ListParagraph"/>
+        <w:numPr>
+          <w:ilvl w:val="0"/>
+          <w:numId w:val="24"/>
+        </w:numPr>
+        <w:rPr>
+          <w:rFonts w:ascii="Times New Roman" w:hAnsi="Times New Roman" w:cs="Times New Roman"/>
+          <w:sz w:val="24"/>
+        </w:rPr>
+      </w:pPr>
+      <w:r>
+        <w:rPr>
+          <w:rFonts w:ascii="Times New Roman" w:hAnsi="Times New Roman" w:cs="Times New Roman"/>
+          <w:sz w:val="24"/>
+        </w:rPr>
+        <w:lastRenderedPageBreak/>
+        <w:t>Update Cart By Customer</w:t>
+      </w:r>
+    </w:p>
+    <w:p>
+      <w:pPr>
+        <w:pStyle w:val="ListParagraph"/>
+        <w:jc w:val="center"/>
+        <w:rPr>
+          <w:rFonts w:ascii="Times New Roman" w:hAnsi="Times New Roman" w:cs="Times New Roman"/>
+          <w:sz w:val="24"/>
+        </w:rPr>
+      </w:pPr>
+      <w:r>
+        <w:rPr>
+          <w:rFonts w:ascii="Times New Roman" w:hAnsi="Times New Roman" w:cs="Times New Roman"/>
+          <w:sz w:val="24"/>
+        </w:rPr>
+        <w:drawing>
+          <wp:inline distT="0" distB="0" distL="0" distR="0" wp14:anchorId="29B01057" wp14:editId="6F1392D0">
+            <wp:extent cx="3619814" cy="3581710"/>
+            <wp:effectExtent l="0" t="0" r="0" b="0"/>
+            <wp:docPr id="51" name="Picture 51"/>
+            <wp:cNvGraphicFramePr>
+              <a:graphicFrameLocks xmlns:a="http://schemas.openxmlformats.org/drawingml/2006/main" noChangeAspect="1"/>
+            </wp:cNvGraphicFramePr>
+            <a:graphic xmlns:a="http://schemas.openxmlformats.org/drawingml/2006/main">
+              <a:graphicData uri="http://schemas.openxmlformats.org/drawingml/2006/picture">
+                <pic:pic xmlns:pic="http://schemas.openxmlformats.org/drawingml/2006/picture">
+                  <pic:nvPicPr>
+                    <pic:cNvPr id="1" name=""/>
+                    <pic:cNvPicPr/>
+                  </pic:nvPicPr>
+                  <pic:blipFill>
+                    <a:blip r:embed="rId56"/>
+                    <a:stretch>
+                      <a:fillRect/>
+                    </a:stretch>
+                  </pic:blipFill>
+                  <pic:spPr>
+                    <a:xfrm>
+                      <a:off x="0" y="0"/>
+                      <a:ext cx="3619814" cy="3581710"/>
+                    </a:xfrm>
+                    <a:prstGeom prst="rect">
+                      <a:avLst/>
+                    </a:prstGeom>
+                  </pic:spPr>
+                </pic:pic>
+              </a:graphicData>
+            </a:graphic>
+          </wp:inline>
+        </w:drawing>
+      </w:r>
+    </w:p>
+    <w:p>
+      <w:pPr>
         <w:ind w:left="360"/>
         <w:jc w:val="center"/>
         <w:rPr>
@@ -17271,6 +17434,16 @@
     </w:p>
     <w:p>
       <w:pPr>
+        <w:ind w:left="360"/>
+        <w:jc w:val="center"/>
+        <w:rPr>
+          <w:rFonts w:ascii="Times New Roman" w:hAnsi="Times New Roman" w:cs="Times New Roman"/>
+          <w:sz w:val="24"/>
+        </w:rPr>
+      </w:pPr>
+    </w:p>
+    <w:p>
+      <w:pPr>
         <w:jc w:val="center"/>
         <w:rPr>
           <w:rFonts w:ascii="Times New Roman" w:hAnsi="Times New Roman" w:cs="Times New Roman"/>
@@ -17284,7 +17457,6 @@
           <w:b/>
           <w:sz w:val="32"/>
         </w:rPr>
-        <w:lastRenderedPageBreak/>
         <w:t>LƯU Ý</w:t>
       </w:r>
     </w:p>
@@ -20522,7 +20694,7 @@
 </file>
 
 <file path=customXml/itemProps1.xml><?xml version="1.0" encoding="utf-8"?>
-<ds:datastoreItem xmlns:ds="http://schemas.openxmlformats.org/officeDocument/2006/customXml" ds:itemID="{E4A1DD83-F041-45E4-933E-A2F18CCAA734}">
+<ds:datastoreItem xmlns:ds="http://schemas.openxmlformats.org/officeDocument/2006/customXml" ds:itemID="{8509FD89-B0E9-4AED-B5F2-88687907E1DA}">
   <ds:schemaRefs>
     <ds:schemaRef ds:uri="http://schemas.openxmlformats.org/officeDocument/2006/bibliography"/>
   </ds:schemaRefs>

</xml_diff>

<commit_message>
BE DB Add Order
</commit_message>
<xml_diff>
--- a/DB/ExplainDB.docx
+++ b/DB/ExplainDB.docx
@@ -3960,33 +3960,6 @@
         </w:rPr>
         <w:t xml:space="preserve"> Tổng tiền phải trả.</w:t>
       </w:r>
-    </w:p>
-    <w:p>
-      <w:pPr>
-        <w:pStyle w:val="ListParagraph"/>
-        <w:numPr>
-          <w:ilvl w:val="0"/>
-          <w:numId w:val="3"/>
-        </w:numPr>
-        <w:rPr>
-          <w:rFonts w:ascii="Times New Roman" w:hAnsi="Times New Roman" w:cs="Times New Roman"/>
-          <w:sz w:val="24"/>
-        </w:rPr>
-      </w:pPr>
-      <w:r>
-        <w:rPr>
-          <w:rFonts w:ascii="Times New Roman" w:hAnsi="Times New Roman" w:cs="Times New Roman"/>
-          <w:sz w:val="24"/>
-        </w:rPr>
-        <w:t>Create_At:</w:t>
-      </w:r>
-      <w:r>
-        <w:rPr>
-          <w:rFonts w:ascii="Times New Roman" w:hAnsi="Times New Roman" w:cs="Times New Roman"/>
-          <w:sz w:val="24"/>
-        </w:rPr>
-        <w:t xml:space="preserve"> Thời gian đặt.</w:t>
-      </w:r>
       <w:r>
         <w:rPr>
           <w:rFonts w:ascii="Times New Roman" w:hAnsi="Times New Roman" w:cs="Times New Roman"/>
@@ -4001,6 +3974,67 @@
           <w:sz w:val="20"/>
           <w:szCs w:val="20"/>
         </w:rPr>
+        <w:t>D</w:t>
+      </w:r>
+      <w:r>
+        <w:rPr>
+          <w:rFonts w:ascii="Consolas" w:hAnsi="Consolas" w:cs="Consolas"/>
+          <w:color w:val="4472C4" w:themeColor="accent5"/>
+          <w:sz w:val="20"/>
+          <w:szCs w:val="20"/>
+        </w:rPr>
+        <w:t>efault</w:t>
+      </w:r>
+      <w:r>
+        <w:rPr>
+          <w:rFonts w:ascii="Consolas" w:hAnsi="Consolas" w:cs="Consolas"/>
+          <w:color w:val="4472C4" w:themeColor="accent5"/>
+          <w:sz w:val="20"/>
+          <w:szCs w:val="20"/>
+        </w:rPr>
+        <w:t xml:space="preserve"> 0</w:t>
+      </w:r>
+    </w:p>
+    <w:p>
+      <w:pPr>
+        <w:pStyle w:val="ListParagraph"/>
+        <w:numPr>
+          <w:ilvl w:val="0"/>
+          <w:numId w:val="3"/>
+        </w:numPr>
+        <w:rPr>
+          <w:rFonts w:ascii="Times New Roman" w:hAnsi="Times New Roman" w:cs="Times New Roman"/>
+          <w:sz w:val="24"/>
+        </w:rPr>
+      </w:pPr>
+      <w:r>
+        <w:rPr>
+          <w:rFonts w:ascii="Times New Roman" w:hAnsi="Times New Roman" w:cs="Times New Roman"/>
+          <w:sz w:val="24"/>
+        </w:rPr>
+        <w:t>Create_At:</w:t>
+      </w:r>
+      <w:r>
+        <w:rPr>
+          <w:rFonts w:ascii="Times New Roman" w:hAnsi="Times New Roman" w:cs="Times New Roman"/>
+          <w:sz w:val="24"/>
+        </w:rPr>
+        <w:t xml:space="preserve"> Thời gian đặt.</w:t>
+      </w:r>
+      <w:r>
+        <w:rPr>
+          <w:rFonts w:ascii="Times New Roman" w:hAnsi="Times New Roman" w:cs="Times New Roman"/>
+          <w:sz w:val="24"/>
+        </w:rPr>
+        <w:t xml:space="preserve"> </w:t>
+      </w:r>
+      <w:r>
+        <w:rPr>
+          <w:rFonts w:ascii="Consolas" w:hAnsi="Consolas" w:cs="Consolas"/>
+          <w:color w:val="4472C4" w:themeColor="accent5"/>
+          <w:sz w:val="20"/>
+          <w:szCs w:val="20"/>
+        </w:rPr>
         <w:t>default GETDATE()</w:t>
       </w:r>
     </w:p>
@@ -4030,10 +4064,38 @@
         </w:rPr>
         <w:t>ng thái đơn hàng:</w:t>
       </w:r>
-    </w:p>
-    <w:p>
-      <w:pPr>
-        <w:pStyle w:val="ListParagraph"/>
+      <w:r>
+        <w:rPr>
+          <w:rFonts w:ascii="Times New Roman" w:hAnsi="Times New Roman" w:cs="Times New Roman"/>
+          <w:sz w:val="24"/>
+        </w:rPr>
+        <w:t xml:space="preserve"> </w:t>
+      </w:r>
+      <w:r>
+        <w:rPr>
+          <w:rFonts w:ascii="Consolas" w:hAnsi="Consolas" w:cs="Consolas"/>
+          <w:color w:val="4472C4" w:themeColor="accent5"/>
+          <w:sz w:val="20"/>
+          <w:szCs w:val="20"/>
+        </w:rPr>
+        <w:t>default</w:t>
+      </w:r>
+      <w:r>
+        <w:rPr>
+          <w:rFonts w:ascii="Consolas" w:hAnsi="Consolas" w:cs="Consolas"/>
+          <w:color w:val="4472C4" w:themeColor="accent5"/>
+          <w:sz w:val="20"/>
+          <w:szCs w:val="20"/>
+        </w:rPr>
+        <w:t xml:space="preserve"> 1</w:t>
+      </w:r>
+      <w:bookmarkStart w:id="0" w:name="_GoBack"/>
+      <w:bookmarkEnd w:id="0"/>
+    </w:p>
+    <w:p>
+      <w:pPr>
+        <w:pStyle w:val="ListParagraph"/>
+        <w:spacing w:line="240" w:lineRule="auto"/>
         <w:rPr>
           <w:rFonts w:ascii="Times New Roman" w:hAnsi="Times New Roman" w:cs="Times New Roman"/>
           <w:color w:val="5B9BD5" w:themeColor="accent1"/>
@@ -4051,6 +4113,7 @@
     </w:p>
     <w:p>
       <w:pPr>
+        <w:spacing w:line="240" w:lineRule="auto"/>
         <w:rPr>
           <w:rFonts w:ascii="Times New Roman" w:hAnsi="Times New Roman" w:cs="Times New Roman"/>
           <w:color w:val="5B9BD5" w:themeColor="accent1"/>
@@ -4122,7 +4185,6 @@
           <w:color w:val="5B9BD5" w:themeColor="accent1"/>
           <w:sz w:val="24"/>
         </w:rPr>
-        <w:lastRenderedPageBreak/>
         <w:tab/>
         <w:t>3: Đang Vận chuyển (đến bạn).</w:t>
       </w:r>
@@ -4140,6 +4202,7 @@
           <w:color w:val="5B9BD5" w:themeColor="accent1"/>
           <w:sz w:val="24"/>
         </w:rPr>
+        <w:lastRenderedPageBreak/>
         <w:tab/>
         <w:t>4: Đã Giao.</w:t>
       </w:r>
@@ -4807,7 +4870,6 @@
           <w:rFonts w:ascii="Times New Roman" w:hAnsi="Times New Roman" w:cs="Times New Roman"/>
           <w:sz w:val="24"/>
         </w:rPr>
-        <w:lastRenderedPageBreak/>
         <w:t>gender: giới tính.</w:t>
       </w:r>
       <w:r>
@@ -4878,6 +4940,7 @@
           <w:rFonts w:ascii="Times New Roman" w:hAnsi="Times New Roman" w:cs="Times New Roman"/>
           <w:sz w:val="24"/>
         </w:rPr>
+        <w:lastRenderedPageBreak/>
         <w:t>customer_Id</w:t>
       </w:r>
       <w:r>
@@ -17340,8 +17403,6 @@
         </w:rPr>
         <w:br w:type="page"/>
       </w:r>
-      <w:bookmarkStart w:id="0" w:name="_GoBack"/>
-      <w:bookmarkEnd w:id="0"/>
     </w:p>
     <w:p>
       <w:pPr>
@@ -17376,6 +17437,7 @@
       <w:r>
         <w:rPr>
           <w:rFonts w:ascii="Times New Roman" w:hAnsi="Times New Roman" w:cs="Times New Roman"/>
+          <w:noProof/>
           <w:sz w:val="24"/>
         </w:rPr>
         <w:drawing>
@@ -20694,7 +20756,7 @@
 </file>
 
 <file path=customXml/itemProps1.xml><?xml version="1.0" encoding="utf-8"?>
-<ds:datastoreItem xmlns:ds="http://schemas.openxmlformats.org/officeDocument/2006/customXml" ds:itemID="{8509FD89-B0E9-4AED-B5F2-88687907E1DA}">
+<ds:datastoreItem xmlns:ds="http://schemas.openxmlformats.org/officeDocument/2006/customXml" ds:itemID="{D82CBCA2-2333-4511-B93C-0E47CB599FC3}">
   <ds:schemaRefs>
     <ds:schemaRef ds:uri="http://schemas.openxmlformats.org/officeDocument/2006/bibliography"/>
   </ds:schemaRefs>

</xml_diff>